<commit_message>
Complete Intro and Literature Review
</commit_message>
<xml_diff>
--- a/research_proposal_W2052836.docx
+++ b/research_proposal_W2052836.docx
@@ -4,6 +4,9 @@
   <w:body>
     <w:p>
       <w:r>
+        <w:rPr>
+          <w:noProof/>
+        </w:rPr>
         <w:drawing>
           <wp:anchor distT="0" distB="0" distL="114300" distR="114300" simplePos="0" relativeHeight="251659264" behindDoc="0" locked="0" layoutInCell="1" allowOverlap="1" wp14:anchorId="0CEA2B77" wp14:editId="035E6800">
             <wp:simplePos x="0" y="0"/>
@@ -68,6 +71,9 @@
         </w:drawing>
       </w:r>
       <w:r>
+        <w:rPr>
+          <w:noProof/>
+        </w:rPr>
         <w:drawing>
           <wp:anchor distT="0" distB="0" distL="114300" distR="114300" simplePos="0" relativeHeight="251660288" behindDoc="0" locked="0" layoutInCell="1" allowOverlap="1" wp14:anchorId="1A4BE26F" wp14:editId="5D8646FE">
             <wp:simplePos x="0" y="0"/>
@@ -185,7 +191,7 @@
           <w:sz w:val="40"/>
           <w:szCs w:val="40"/>
         </w:rPr>
-        <w:t xml:space="preserve">A </w:t>
+        <w:t xml:space="preserve">A web-based matchmaking application that can accurately identify the requirement of a certain academic program and </w:t>
       </w:r>
       <w:r>
         <w:rPr>
@@ -195,7 +201,7 @@
           <w:sz w:val="40"/>
           <w:szCs w:val="40"/>
         </w:rPr>
-        <w:t>web-based</w:t>
+        <w:t>a</w:t>
       </w:r>
       <w:r>
         <w:rPr>
@@ -205,47 +211,7 @@
           <w:sz w:val="40"/>
           <w:szCs w:val="40"/>
         </w:rPr>
-        <w:t xml:space="preserve"> matchmaking application that can accurately identify the requirement of a certain academic program and </w:t>
-      </w:r>
-      <w:r>
-        <w:rPr>
-          <w:rFonts w:eastAsia="Times New Roman" w:cs="Arial"/>
-          <w:b/>
-          <w:bCs/>
-          <w:sz w:val="40"/>
-          <w:szCs w:val="40"/>
-        </w:rPr>
-        <w:t>a</w:t>
-      </w:r>
-      <w:r>
-        <w:rPr>
-          <w:rFonts w:eastAsia="Times New Roman" w:cs="Arial"/>
-          <w:b/>
-          <w:bCs/>
-          <w:sz w:val="40"/>
-          <w:szCs w:val="40"/>
-        </w:rPr>
-        <w:t xml:space="preserve"> </w:t>
-      </w:r>
-      <w:r>
-        <w:rPr>
-          <w:rFonts w:eastAsia="Times New Roman" w:cs="Arial"/>
-          <w:b/>
-          <w:bCs/>
-          <w:sz w:val="40"/>
-          <w:szCs w:val="40"/>
-        </w:rPr>
-        <w:t>suitable</w:t>
-      </w:r>
-      <w:r>
-        <w:rPr>
-          <w:rFonts w:eastAsia="Times New Roman" w:cs="Arial"/>
-          <w:b/>
-          <w:bCs/>
-          <w:sz w:val="40"/>
-          <w:szCs w:val="40"/>
-        </w:rPr>
-        <w:t xml:space="preserve"> lecturer</w:t>
+        <w:t xml:space="preserve"> suitable lecturer</w:t>
       </w:r>
     </w:p>
     <w:p>
@@ -499,12 +465,13 @@
     <w:sdt>
       <w:sdtPr>
         <w:rPr>
-          <w:rFonts w:ascii="Arial" w:hAnsi="Arial" w:cs="Arial"/>
+          <w:rFonts w:ascii="Arial" w:eastAsiaTheme="minorHAnsi" w:hAnsi="Arial" w:cs="Arial"/>
           <w:b/>
           <w:bCs/>
           <w:color w:val="000000" w:themeColor="text1"/>
           <w:sz w:val="28"/>
           <w:szCs w:val="28"/>
+          <w:lang w:bidi="hi-IN"/>
         </w:rPr>
         <w:id w:val="-1244799263"/>
         <w:docPartObj>
@@ -514,12 +481,11 @@
       </w:sdtPr>
       <w:sdtEndPr>
         <w:rPr>
-          <w:rFonts w:eastAsiaTheme="minorHAnsi" w:cstheme="minorBidi"/>
+          <w:rFonts w:cstheme="minorBidi"/>
           <w:noProof/>
           <w:color w:val="auto"/>
           <w:sz w:val="22"/>
           <w:szCs w:val="20"/>
-          <w:lang w:bidi="hi-IN"/>
         </w:rPr>
       </w:sdtEndPr>
       <w:sdtContent>
@@ -557,7 +523,10 @@
             </w:tabs>
             <w:spacing w:line="276" w:lineRule="auto"/>
             <w:rPr>
+              <w:rFonts w:asciiTheme="minorHAnsi" w:eastAsiaTheme="minorEastAsia" w:hAnsiTheme="minorHAnsi"/>
               <w:noProof/>
+              <w:szCs w:val="22"/>
+              <w:lang w:bidi="ar-SA"/>
             </w:rPr>
           </w:pPr>
           <w:r>
@@ -569,7 +538,7 @@
           <w:r>
             <w:fldChar w:fldCharType="separate"/>
           </w:r>
-          <w:hyperlink w:anchor="_Toc182174543" w:history="1">
+          <w:hyperlink w:anchor="_Toc182181826" w:history="1">
             <w:r>
               <w:rPr>
                 <w:rStyle w:val="Hyperlink"/>
@@ -579,7 +548,10 @@
             </w:r>
             <w:r>
               <w:rPr>
-                <w:noProof/>
+                <w:rFonts w:asciiTheme="minorHAnsi" w:eastAsiaTheme="minorEastAsia" w:hAnsiTheme="minorHAnsi"/>
+                <w:noProof/>
+                <w:szCs w:val="22"/>
+                <w:lang w:bidi="ar-SA"/>
               </w:rPr>
               <w:tab/>
             </w:r>
@@ -609,7 +581,7 @@
                 <w:noProof/>
                 <w:webHidden/>
               </w:rPr>
-              <w:instrText xml:space="preserve"> PAGEREF _Toc182174543 \h </w:instrText>
+              <w:instrText xml:space="preserve"> PAGEREF _Toc182181826 \h </w:instrText>
             </w:r>
             <w:r>
               <w:rPr>
@@ -629,7 +601,7 @@
                 <w:noProof/>
                 <w:webHidden/>
               </w:rPr>
-              <w:t>2</w:t>
+              <w:t>3</w:t>
             </w:r>
             <w:r>
               <w:rPr>
@@ -649,10 +621,13 @@
             </w:tabs>
             <w:spacing w:line="276" w:lineRule="auto"/>
             <w:rPr>
+              <w:rFonts w:asciiTheme="minorHAnsi" w:eastAsiaTheme="minorEastAsia" w:hAnsiTheme="minorHAnsi"/>
               <w:noProof/>
+              <w:szCs w:val="22"/>
+              <w:lang w:bidi="ar-SA"/>
             </w:rPr>
           </w:pPr>
-          <w:hyperlink w:anchor="_Toc182174544" w:history="1">
+          <w:hyperlink w:anchor="_Toc182181827" w:history="1">
             <w:r>
               <w:rPr>
                 <w:rStyle w:val="Hyperlink"/>
@@ -663,7 +638,10 @@
             </w:r>
             <w:r>
               <w:rPr>
-                <w:noProof/>
+                <w:rFonts w:asciiTheme="minorHAnsi" w:eastAsiaTheme="minorEastAsia" w:hAnsiTheme="minorHAnsi"/>
+                <w:noProof/>
+                <w:szCs w:val="22"/>
+                <w:lang w:bidi="ar-SA"/>
               </w:rPr>
               <w:tab/>
             </w:r>
@@ -693,7 +671,7 @@
                 <w:noProof/>
                 <w:webHidden/>
               </w:rPr>
-              <w:instrText xml:space="preserve"> PAGEREF _Toc182174544 \h </w:instrText>
+              <w:instrText xml:space="preserve"> PAGEREF _Toc182181827 \h </w:instrText>
             </w:r>
             <w:r>
               <w:rPr>
@@ -713,7 +691,7 @@
                 <w:noProof/>
                 <w:webHidden/>
               </w:rPr>
-              <w:t>2</w:t>
+              <w:t>3</w:t>
             </w:r>
             <w:r>
               <w:rPr>
@@ -733,10 +711,13 @@
             </w:tabs>
             <w:spacing w:line="276" w:lineRule="auto"/>
             <w:rPr>
+              <w:rFonts w:asciiTheme="minorHAnsi" w:eastAsiaTheme="minorEastAsia" w:hAnsiTheme="minorHAnsi"/>
               <w:noProof/>
+              <w:szCs w:val="22"/>
+              <w:lang w:bidi="ar-SA"/>
             </w:rPr>
           </w:pPr>
-          <w:hyperlink w:anchor="_Toc182174545" w:history="1">
+          <w:hyperlink w:anchor="_Toc182181828" w:history="1">
             <w:r>
               <w:rPr>
                 <w:rStyle w:val="Hyperlink"/>
@@ -747,7 +728,10 @@
             </w:r>
             <w:r>
               <w:rPr>
-                <w:noProof/>
+                <w:rFonts w:asciiTheme="minorHAnsi" w:eastAsiaTheme="minorEastAsia" w:hAnsiTheme="minorHAnsi"/>
+                <w:noProof/>
+                <w:szCs w:val="22"/>
+                <w:lang w:bidi="ar-SA"/>
               </w:rPr>
               <w:tab/>
             </w:r>
@@ -777,7 +761,7 @@
                 <w:noProof/>
                 <w:webHidden/>
               </w:rPr>
-              <w:instrText xml:space="preserve"> PAGEREF _Toc182174545 \h </w:instrText>
+              <w:instrText xml:space="preserve"> PAGEREF _Toc182181828 \h </w:instrText>
             </w:r>
             <w:r>
               <w:rPr>
@@ -797,102 +781,7 @@
                 <w:noProof/>
                 <w:webHidden/>
               </w:rPr>
-              <w:t>2</w:t>
-            </w:r>
-            <w:r>
-              <w:rPr>
-                <w:noProof/>
-                <w:webHidden/>
-              </w:rPr>
-              <w:fldChar w:fldCharType="end"/>
-            </w:r>
-          </w:hyperlink>
-        </w:p>
-        <w:p>
-          <w:pPr>
-            <w:pStyle w:val="TOC2"/>
-            <w:tabs>
-              <w:tab w:val="right" w:leader="dot" w:pos="9016"/>
-            </w:tabs>
-            <w:spacing w:line="276" w:lineRule="auto"/>
-            <w:rPr>
-              <w:noProof/>
-            </w:rPr>
-          </w:pPr>
-          <w:hyperlink w:anchor="_Toc182174546" w:history="1">
-            <w:r>
-              <w:rPr>
-                <w:rStyle w:val="Hyperlink"/>
-                <w:rFonts w:eastAsia="Times New Roman" w:cs="Arial"/>
-                <w:noProof/>
-              </w:rPr>
-              <w:t>1.3</w:t>
-            </w:r>
-            <w:r>
-              <w:rPr>
-                <w:rStyle w:val="Hyperlink"/>
-                <w:rFonts w:eastAsia="Times New Roman" w:cs="Arial"/>
-                <w:bCs/>
-                <w:noProof/>
-              </w:rPr>
-              <w:t xml:space="preserve">   </w:t>
-            </w:r>
-            <w:r>
-              <w:rPr>
-                <w:rStyle w:val="Hyperlink"/>
-                <w:noProof/>
-              </w:rPr>
-              <w:t>Research</w:t>
-            </w:r>
-            <w:r>
-              <w:rPr>
-                <w:rStyle w:val="Hyperlink"/>
-                <w:rFonts w:eastAsia="Times New Roman" w:cs="Arial"/>
-                <w:bCs/>
-                <w:noProof/>
-              </w:rPr>
-              <w:t xml:space="preserve"> Question</w:t>
-            </w:r>
-            <w:r>
-              <w:rPr>
-                <w:noProof/>
-                <w:webHidden/>
-              </w:rPr>
-              <w:tab/>
-            </w:r>
-            <w:r>
-              <w:rPr>
-                <w:noProof/>
-                <w:webHidden/>
-              </w:rPr>
-              <w:fldChar w:fldCharType="begin"/>
-            </w:r>
-            <w:r>
-              <w:rPr>
-                <w:noProof/>
-                <w:webHidden/>
-              </w:rPr>
-              <w:instrText xml:space="preserve"> PAGEREF _Toc182174546 \h </w:instrText>
-            </w:r>
-            <w:r>
-              <w:rPr>
-                <w:noProof/>
-                <w:webHidden/>
-              </w:rPr>
-            </w:r>
-            <w:r>
-              <w:rPr>
-                <w:noProof/>
-                <w:webHidden/>
-              </w:rPr>
-              <w:fldChar w:fldCharType="separate"/>
-            </w:r>
-            <w:r>
-              <w:rPr>
-                <w:noProof/>
-                <w:webHidden/>
-              </w:rPr>
-              <w:t>2</w:t>
+              <w:t>4</w:t>
             </w:r>
             <w:r>
               <w:rPr>
@@ -912,10 +801,13 @@
             </w:tabs>
             <w:spacing w:line="276" w:lineRule="auto"/>
             <w:rPr>
+              <w:rFonts w:asciiTheme="minorHAnsi" w:eastAsiaTheme="minorEastAsia" w:hAnsiTheme="minorHAnsi"/>
               <w:noProof/>
+              <w:szCs w:val="22"/>
+              <w:lang w:bidi="ar-SA"/>
             </w:rPr>
           </w:pPr>
-          <w:hyperlink w:anchor="_Toc182174547" w:history="1">
+          <w:hyperlink w:anchor="_Toc182181829" w:history="1">
             <w:r>
               <w:rPr>
                 <w:rStyle w:val="Hyperlink"/>
@@ -923,11 +815,14 @@
                 <w:bCs/>
                 <w:noProof/>
               </w:rPr>
-              <w:t>1.4</w:t>
-            </w:r>
-            <w:r>
-              <w:rPr>
-                <w:noProof/>
+              <w:t>1.3</w:t>
+            </w:r>
+            <w:r>
+              <w:rPr>
+                <w:rFonts w:asciiTheme="minorHAnsi" w:eastAsiaTheme="minorEastAsia" w:hAnsiTheme="minorHAnsi"/>
+                <w:noProof/>
+                <w:szCs w:val="22"/>
+                <w:lang w:bidi="ar-SA"/>
               </w:rPr>
               <w:tab/>
             </w:r>
@@ -945,7 +840,7 @@
                 <w:bCs/>
                 <w:noProof/>
               </w:rPr>
-              <w:t xml:space="preserve"> Aim</w:t>
+              <w:t xml:space="preserve"> Question</w:t>
             </w:r>
             <w:r>
               <w:rPr>
@@ -966,7 +861,7 @@
                 <w:noProof/>
                 <w:webHidden/>
               </w:rPr>
-              <w:instrText xml:space="preserve"> PAGEREF _Toc182174547 \h </w:instrText>
+              <w:instrText xml:space="preserve"> PAGEREF _Toc182181829 \h </w:instrText>
             </w:r>
             <w:r>
               <w:rPr>
@@ -986,7 +881,7 @@
                 <w:noProof/>
                 <w:webHidden/>
               </w:rPr>
-              <w:t>2</w:t>
+              <w:t>4</w:t>
             </w:r>
             <w:r>
               <w:rPr>
@@ -1006,21 +901,28 @@
             </w:tabs>
             <w:spacing w:line="276" w:lineRule="auto"/>
             <w:rPr>
+              <w:rFonts w:asciiTheme="minorHAnsi" w:eastAsiaTheme="minorEastAsia" w:hAnsiTheme="minorHAnsi"/>
               <w:noProof/>
+              <w:szCs w:val="22"/>
+              <w:lang w:bidi="ar-SA"/>
             </w:rPr>
           </w:pPr>
-          <w:hyperlink w:anchor="_Toc182174548" w:history="1">
+          <w:hyperlink w:anchor="_Toc182181830" w:history="1">
             <w:r>
               <w:rPr>
                 <w:rStyle w:val="Hyperlink"/>
+                <w:rFonts w:eastAsia="Times New Roman" w:cs="Arial"/>
                 <w:bCs/>
                 <w:noProof/>
               </w:rPr>
-              <w:t>1.5</w:t>
-            </w:r>
-            <w:r>
-              <w:rPr>
-                <w:noProof/>
+              <w:t>1.4</w:t>
+            </w:r>
+            <w:r>
+              <w:rPr>
+                <w:rFonts w:asciiTheme="minorHAnsi" w:eastAsiaTheme="minorEastAsia" w:hAnsiTheme="minorHAnsi"/>
+                <w:noProof/>
+                <w:szCs w:val="22"/>
+                <w:lang w:bidi="ar-SA"/>
               </w:rPr>
               <w:tab/>
             </w:r>
@@ -1029,7 +931,16 @@
                 <w:rStyle w:val="Hyperlink"/>
                 <w:noProof/>
               </w:rPr>
-              <w:t>Motivation</w:t>
+              <w:t>Research</w:t>
+            </w:r>
+            <w:r>
+              <w:rPr>
+                <w:rStyle w:val="Hyperlink"/>
+                <w:rFonts w:eastAsia="Times New Roman" w:cs="Arial"/>
+                <w:bCs/>
+                <w:noProof/>
+              </w:rPr>
+              <w:t xml:space="preserve"> Aim</w:t>
             </w:r>
             <w:r>
               <w:rPr>
@@ -1050,7 +961,7 @@
                 <w:noProof/>
                 <w:webHidden/>
               </w:rPr>
-              <w:instrText xml:space="preserve"> PAGEREF _Toc182174548 \h </w:instrText>
+              <w:instrText xml:space="preserve"> PAGEREF _Toc182181830 \h </w:instrText>
             </w:r>
             <w:r>
               <w:rPr>
@@ -1070,7 +981,7 @@
                 <w:noProof/>
                 <w:webHidden/>
               </w:rPr>
-              <w:t>2</w:t>
+              <w:t>4</w:t>
             </w:r>
             <w:r>
               <w:rPr>
@@ -1090,22 +1001,27 @@
             </w:tabs>
             <w:spacing w:line="276" w:lineRule="auto"/>
             <w:rPr>
+              <w:rFonts w:asciiTheme="minorHAnsi" w:eastAsiaTheme="minorEastAsia" w:hAnsiTheme="minorHAnsi"/>
               <w:noProof/>
+              <w:szCs w:val="22"/>
+              <w:lang w:bidi="ar-SA"/>
             </w:rPr>
           </w:pPr>
-          <w:hyperlink w:anchor="_Toc182174549" w:history="1">
+          <w:hyperlink w:anchor="_Toc182181831" w:history="1">
             <w:r>
               <w:rPr>
                 <w:rStyle w:val="Hyperlink"/>
-                <w:rFonts w:eastAsia="Times New Roman" w:cs="Arial"/>
                 <w:bCs/>
                 <w:noProof/>
               </w:rPr>
-              <w:t>1.6</w:t>
-            </w:r>
-            <w:r>
-              <w:rPr>
-                <w:noProof/>
+              <w:t>1.5</w:t>
+            </w:r>
+            <w:r>
+              <w:rPr>
+                <w:rFonts w:asciiTheme="minorHAnsi" w:eastAsiaTheme="minorEastAsia" w:hAnsiTheme="minorHAnsi"/>
+                <w:noProof/>
+                <w:szCs w:val="22"/>
+                <w:lang w:bidi="ar-SA"/>
               </w:rPr>
               <w:tab/>
             </w:r>
@@ -1114,16 +1030,7 @@
                 <w:rStyle w:val="Hyperlink"/>
                 <w:noProof/>
               </w:rPr>
-              <w:t>Research</w:t>
-            </w:r>
-            <w:r>
-              <w:rPr>
-                <w:rStyle w:val="Hyperlink"/>
-                <w:rFonts w:eastAsia="Times New Roman" w:cs="Arial"/>
-                <w:bCs/>
-                <w:noProof/>
-              </w:rPr>
-              <w:t xml:space="preserve"> Objectives</w:t>
+              <w:t>Motivation</w:t>
             </w:r>
             <w:r>
               <w:rPr>
@@ -1144,7 +1051,7 @@
                 <w:noProof/>
                 <w:webHidden/>
               </w:rPr>
-              <w:instrText xml:space="preserve"> PAGEREF _Toc182174549 \h </w:instrText>
+              <w:instrText xml:space="preserve"> PAGEREF _Toc182181831 \h </w:instrText>
             </w:r>
             <w:r>
               <w:rPr>
@@ -1164,7 +1071,7 @@
                 <w:noProof/>
                 <w:webHidden/>
               </w:rPr>
-              <w:t>2</w:t>
+              <w:t>4</w:t>
             </w:r>
             <w:r>
               <w:rPr>
@@ -1184,10 +1091,13 @@
             </w:tabs>
             <w:spacing w:line="276" w:lineRule="auto"/>
             <w:rPr>
+              <w:rFonts w:asciiTheme="minorHAnsi" w:eastAsiaTheme="minorEastAsia" w:hAnsiTheme="minorHAnsi"/>
               <w:noProof/>
+              <w:szCs w:val="22"/>
+              <w:lang w:bidi="ar-SA"/>
             </w:rPr>
           </w:pPr>
-          <w:hyperlink w:anchor="_Toc182174550" w:history="1">
+          <w:hyperlink w:anchor="_Toc182181832" w:history="1">
             <w:r>
               <w:rPr>
                 <w:rStyle w:val="Hyperlink"/>
@@ -1195,11 +1105,14 @@
                 <w:bCs/>
                 <w:noProof/>
               </w:rPr>
-              <w:t>1.7</w:t>
-            </w:r>
-            <w:r>
-              <w:rPr>
-                <w:noProof/>
+              <w:t>1.6</w:t>
+            </w:r>
+            <w:r>
+              <w:rPr>
+                <w:rFonts w:asciiTheme="minorHAnsi" w:eastAsiaTheme="minorEastAsia" w:hAnsiTheme="minorHAnsi"/>
+                <w:noProof/>
+                <w:szCs w:val="22"/>
+                <w:lang w:bidi="ar-SA"/>
               </w:rPr>
               <w:tab/>
             </w:r>
@@ -1208,7 +1121,7 @@
                 <w:rStyle w:val="Hyperlink"/>
                 <w:noProof/>
               </w:rPr>
-              <w:t>Resource</w:t>
+              <w:t>Research</w:t>
             </w:r>
             <w:r>
               <w:rPr>
@@ -1217,7 +1130,7 @@
                 <w:bCs/>
                 <w:noProof/>
               </w:rPr>
-              <w:t xml:space="preserve"> Requirements</w:t>
+              <w:t xml:space="preserve"> Objectives</w:t>
             </w:r>
             <w:r>
               <w:rPr>
@@ -1238,7 +1151,7 @@
                 <w:noProof/>
                 <w:webHidden/>
               </w:rPr>
-              <w:instrText xml:space="preserve"> PAGEREF _Toc182174550 \h </w:instrText>
+              <w:instrText xml:space="preserve"> PAGEREF _Toc182181832 \h </w:instrText>
             </w:r>
             <w:r>
               <w:rPr>
@@ -1258,7 +1171,7 @@
                 <w:noProof/>
                 <w:webHidden/>
               </w:rPr>
-              <w:t>2</w:t>
+              <w:t>4</w:t>
             </w:r>
             <w:r>
               <w:rPr>
@@ -1278,10 +1191,13 @@
             </w:tabs>
             <w:spacing w:line="276" w:lineRule="auto"/>
             <w:rPr>
+              <w:rFonts w:asciiTheme="minorHAnsi" w:eastAsiaTheme="minorEastAsia" w:hAnsiTheme="minorHAnsi"/>
               <w:noProof/>
+              <w:szCs w:val="22"/>
+              <w:lang w:bidi="ar-SA"/>
             </w:rPr>
           </w:pPr>
-          <w:hyperlink w:anchor="_Toc182174551" w:history="1">
+          <w:hyperlink w:anchor="_Toc182181833" w:history="1">
             <w:r>
               <w:rPr>
                 <w:rStyle w:val="Hyperlink"/>
@@ -1289,11 +1205,14 @@
                 <w:bCs/>
                 <w:noProof/>
               </w:rPr>
-              <w:t>1.8</w:t>
-            </w:r>
-            <w:r>
-              <w:rPr>
-                <w:noProof/>
+              <w:t>1.7</w:t>
+            </w:r>
+            <w:r>
+              <w:rPr>
+                <w:rFonts w:asciiTheme="minorHAnsi" w:eastAsiaTheme="minorEastAsia" w:hAnsiTheme="minorHAnsi"/>
+                <w:noProof/>
+                <w:szCs w:val="22"/>
+                <w:lang w:bidi="ar-SA"/>
               </w:rPr>
               <w:tab/>
             </w:r>
@@ -1302,7 +1221,7 @@
                 <w:rStyle w:val="Hyperlink"/>
                 <w:noProof/>
               </w:rPr>
-              <w:t>Data</w:t>
+              <w:t>Resource</w:t>
             </w:r>
             <w:r>
               <w:rPr>
@@ -1311,7 +1230,7 @@
                 <w:bCs/>
                 <w:noProof/>
               </w:rPr>
-              <w:t xml:space="preserve"> Management</w:t>
+              <w:t xml:space="preserve"> Requirements</w:t>
             </w:r>
             <w:r>
               <w:rPr>
@@ -1332,7 +1251,7 @@
                 <w:noProof/>
                 <w:webHidden/>
               </w:rPr>
-              <w:instrText xml:space="preserve"> PAGEREF _Toc182174551 \h </w:instrText>
+              <w:instrText xml:space="preserve"> PAGEREF _Toc182181833 \h </w:instrText>
             </w:r>
             <w:r>
               <w:rPr>
@@ -1352,7 +1271,7 @@
                 <w:noProof/>
                 <w:webHidden/>
               </w:rPr>
-              <w:t>2</w:t>
+              <w:t>4</w:t>
             </w:r>
             <w:r>
               <w:rPr>
@@ -1372,10 +1291,13 @@
             </w:tabs>
             <w:spacing w:line="276" w:lineRule="auto"/>
             <w:rPr>
+              <w:rFonts w:asciiTheme="minorHAnsi" w:eastAsiaTheme="minorEastAsia" w:hAnsiTheme="minorHAnsi"/>
               <w:noProof/>
+              <w:szCs w:val="22"/>
+              <w:lang w:bidi="ar-SA"/>
             </w:rPr>
           </w:pPr>
-          <w:hyperlink w:anchor="_Toc182174552" w:history="1">
+          <w:hyperlink w:anchor="_Toc182181834" w:history="1">
             <w:r>
               <w:rPr>
                 <w:rStyle w:val="Hyperlink"/>
@@ -1383,11 +1305,14 @@
                 <w:bCs/>
                 <w:noProof/>
               </w:rPr>
-              <w:t>1.9</w:t>
-            </w:r>
-            <w:r>
-              <w:rPr>
-                <w:noProof/>
+              <w:t>1.8</w:t>
+            </w:r>
+            <w:r>
+              <w:rPr>
+                <w:rFonts w:asciiTheme="minorHAnsi" w:eastAsiaTheme="minorEastAsia" w:hAnsiTheme="minorHAnsi"/>
+                <w:noProof/>
+                <w:szCs w:val="22"/>
+                <w:lang w:bidi="ar-SA"/>
               </w:rPr>
               <w:tab/>
             </w:r>
@@ -1396,7 +1321,7 @@
                 <w:rStyle w:val="Hyperlink"/>
                 <w:noProof/>
               </w:rPr>
-              <w:t>Legal</w:t>
+              <w:t>Data</w:t>
             </w:r>
             <w:r>
               <w:rPr>
@@ -1405,7 +1330,7 @@
                 <w:bCs/>
                 <w:noProof/>
               </w:rPr>
-              <w:t>, Ethical, Social and Professional impacts</w:t>
+              <w:t xml:space="preserve"> Management</w:t>
             </w:r>
             <w:r>
               <w:rPr>
@@ -1426,7 +1351,7 @@
                 <w:noProof/>
                 <w:webHidden/>
               </w:rPr>
-              <w:instrText xml:space="preserve"> PAGEREF _Toc182174552 \h </w:instrText>
+              <w:instrText xml:space="preserve"> PAGEREF _Toc182181834 \h </w:instrText>
             </w:r>
             <w:r>
               <w:rPr>
@@ -1446,7 +1371,7 @@
                 <w:noProof/>
                 <w:webHidden/>
               </w:rPr>
-              <w:t>3</w:t>
+              <w:t>4</w:t>
             </w:r>
             <w:r>
               <w:rPr>
@@ -1466,10 +1391,13 @@
             </w:tabs>
             <w:spacing w:line="276" w:lineRule="auto"/>
             <w:rPr>
+              <w:rFonts w:asciiTheme="minorHAnsi" w:eastAsiaTheme="minorEastAsia" w:hAnsiTheme="minorHAnsi"/>
               <w:noProof/>
+              <w:szCs w:val="22"/>
+              <w:lang w:bidi="ar-SA"/>
             </w:rPr>
           </w:pPr>
-          <w:hyperlink w:anchor="_Toc182174553" w:history="1">
+          <w:hyperlink w:anchor="_Toc182181835" w:history="1">
             <w:r>
               <w:rPr>
                 <w:rStyle w:val="Hyperlink"/>
@@ -1477,11 +1405,14 @@
                 <w:bCs/>
                 <w:noProof/>
               </w:rPr>
-              <w:t>1.10</w:t>
-            </w:r>
-            <w:r>
-              <w:rPr>
-                <w:noProof/>
+              <w:t>1.9</w:t>
+            </w:r>
+            <w:r>
+              <w:rPr>
+                <w:rFonts w:asciiTheme="minorHAnsi" w:eastAsiaTheme="minorEastAsia" w:hAnsiTheme="minorHAnsi"/>
+                <w:noProof/>
+                <w:szCs w:val="22"/>
+                <w:lang w:bidi="ar-SA"/>
               </w:rPr>
               <w:tab/>
             </w:r>
@@ -1490,7 +1421,7 @@
                 <w:rStyle w:val="Hyperlink"/>
                 <w:noProof/>
               </w:rPr>
-              <w:t>Rich</w:t>
+              <w:t>Legal</w:t>
             </w:r>
             <w:r>
               <w:rPr>
@@ -1499,6 +1430,106 @@
                 <w:bCs/>
                 <w:noProof/>
               </w:rPr>
+              <w:t>, Ethical, Social and Professional impacts</w:t>
+            </w:r>
+            <w:r>
+              <w:rPr>
+                <w:noProof/>
+                <w:webHidden/>
+              </w:rPr>
+              <w:tab/>
+            </w:r>
+            <w:r>
+              <w:rPr>
+                <w:noProof/>
+                <w:webHidden/>
+              </w:rPr>
+              <w:fldChar w:fldCharType="begin"/>
+            </w:r>
+            <w:r>
+              <w:rPr>
+                <w:noProof/>
+                <w:webHidden/>
+              </w:rPr>
+              <w:instrText xml:space="preserve"> PAGEREF _Toc182181835 \h </w:instrText>
+            </w:r>
+            <w:r>
+              <w:rPr>
+                <w:noProof/>
+                <w:webHidden/>
+              </w:rPr>
+            </w:r>
+            <w:r>
+              <w:rPr>
+                <w:noProof/>
+                <w:webHidden/>
+              </w:rPr>
+              <w:fldChar w:fldCharType="separate"/>
+            </w:r>
+            <w:r>
+              <w:rPr>
+                <w:noProof/>
+                <w:webHidden/>
+              </w:rPr>
+              <w:t>4</w:t>
+            </w:r>
+            <w:r>
+              <w:rPr>
+                <w:noProof/>
+                <w:webHidden/>
+              </w:rPr>
+              <w:fldChar w:fldCharType="end"/>
+            </w:r>
+          </w:hyperlink>
+        </w:p>
+        <w:p>
+          <w:pPr>
+            <w:pStyle w:val="TOC2"/>
+            <w:tabs>
+              <w:tab w:val="left" w:pos="880"/>
+              <w:tab w:val="right" w:leader="dot" w:pos="9016"/>
+            </w:tabs>
+            <w:spacing w:line="276" w:lineRule="auto"/>
+            <w:rPr>
+              <w:rFonts w:asciiTheme="minorHAnsi" w:eastAsiaTheme="minorEastAsia" w:hAnsiTheme="minorHAnsi"/>
+              <w:noProof/>
+              <w:szCs w:val="22"/>
+              <w:lang w:bidi="ar-SA"/>
+            </w:rPr>
+          </w:pPr>
+          <w:hyperlink w:anchor="_Toc182181836" w:history="1">
+            <w:r>
+              <w:rPr>
+                <w:rStyle w:val="Hyperlink"/>
+                <w:rFonts w:eastAsia="Times New Roman" w:cs="Arial"/>
+                <w:bCs/>
+                <w:noProof/>
+              </w:rPr>
+              <w:t>1.10</w:t>
+            </w:r>
+            <w:r>
+              <w:rPr>
+                <w:rFonts w:asciiTheme="minorHAnsi" w:eastAsiaTheme="minorEastAsia" w:hAnsiTheme="minorHAnsi"/>
+                <w:noProof/>
+                <w:szCs w:val="22"/>
+                <w:lang w:bidi="ar-SA"/>
+              </w:rPr>
+              <w:tab/>
+            </w:r>
+            <w:r>
+              <w:rPr>
+                <w:rStyle w:val="Hyperlink"/>
+                <w:noProof/>
+              </w:rPr>
+              <w:t>Rich</w:t>
+            </w:r>
+            <w:r>
+              <w:rPr>
+                <w:rStyle w:val="Hyperlink"/>
+                <w:rFonts w:eastAsia="Times New Roman" w:cs="Arial"/>
+                <w:bCs/>
+                <w:noProof/>
+              </w:rPr>
               <w:t xml:space="preserve"> picture</w:t>
             </w:r>
             <w:r>
@@ -1520,7 +1551,7 @@
                 <w:noProof/>
                 <w:webHidden/>
               </w:rPr>
-              <w:instrText xml:space="preserve"> PAGEREF _Toc182174553 \h </w:instrText>
+              <w:instrText xml:space="preserve"> PAGEREF _Toc182181836 \h </w:instrText>
             </w:r>
             <w:r>
               <w:rPr>
@@ -1540,7 +1571,7 @@
                 <w:noProof/>
                 <w:webHidden/>
               </w:rPr>
-              <w:t>3</w:t>
+              <w:t>4</w:t>
             </w:r>
             <w:r>
               <w:rPr>
@@ -1560,10 +1591,13 @@
             </w:tabs>
             <w:spacing w:line="276" w:lineRule="auto"/>
             <w:rPr>
+              <w:rFonts w:asciiTheme="minorHAnsi" w:eastAsiaTheme="minorEastAsia" w:hAnsiTheme="minorHAnsi"/>
               <w:noProof/>
+              <w:szCs w:val="22"/>
+              <w:lang w:bidi="ar-SA"/>
             </w:rPr>
           </w:pPr>
-          <w:hyperlink w:anchor="_Toc182174554" w:history="1">
+          <w:hyperlink w:anchor="_Toc182181837" w:history="1">
             <w:r>
               <w:rPr>
                 <w:rStyle w:val="Hyperlink"/>
@@ -1573,7 +1607,10 @@
             </w:r>
             <w:r>
               <w:rPr>
-                <w:noProof/>
+                <w:rFonts w:asciiTheme="minorHAnsi" w:eastAsiaTheme="minorEastAsia" w:hAnsiTheme="minorHAnsi"/>
+                <w:noProof/>
+                <w:szCs w:val="22"/>
+                <w:lang w:bidi="ar-SA"/>
               </w:rPr>
               <w:tab/>
             </w:r>
@@ -1612,7 +1649,7 @@
                 <w:noProof/>
                 <w:webHidden/>
               </w:rPr>
-              <w:instrText xml:space="preserve"> PAGEREF _Toc182174554 \h </w:instrText>
+              <w:instrText xml:space="preserve"> PAGEREF _Toc182181837 \h </w:instrText>
             </w:r>
             <w:r>
               <w:rPr>
@@ -1632,7 +1669,7 @@
                 <w:noProof/>
                 <w:webHidden/>
               </w:rPr>
-              <w:t>3</w:t>
+              <w:t>4</w:t>
             </w:r>
             <w:r>
               <w:rPr>
@@ -1652,10 +1689,13 @@
             </w:tabs>
             <w:spacing w:line="276" w:lineRule="auto"/>
             <w:rPr>
+              <w:rFonts w:asciiTheme="minorHAnsi" w:eastAsiaTheme="minorEastAsia" w:hAnsiTheme="minorHAnsi"/>
               <w:noProof/>
+              <w:szCs w:val="22"/>
+              <w:lang w:bidi="ar-SA"/>
             </w:rPr>
           </w:pPr>
-          <w:hyperlink w:anchor="_Toc182174555" w:history="1">
+          <w:hyperlink w:anchor="_Toc182181838" w:history="1">
             <w:r>
               <w:rPr>
                 <w:rStyle w:val="Hyperlink"/>
@@ -1666,7 +1706,10 @@
             </w:r>
             <w:r>
               <w:rPr>
-                <w:noProof/>
+                <w:rFonts w:asciiTheme="minorHAnsi" w:eastAsiaTheme="minorEastAsia" w:hAnsiTheme="minorHAnsi"/>
+                <w:noProof/>
+                <w:szCs w:val="22"/>
+                <w:lang w:bidi="ar-SA"/>
               </w:rPr>
               <w:tab/>
             </w:r>
@@ -1696,7 +1739,7 @@
                 <w:noProof/>
                 <w:webHidden/>
               </w:rPr>
-              <w:instrText xml:space="preserve"> PAGEREF _Toc182174555 \h </w:instrText>
+              <w:instrText xml:space="preserve"> PAGEREF _Toc182181838 \h </w:instrText>
             </w:r>
             <w:r>
               <w:rPr>
@@ -1716,7 +1759,7 @@
                 <w:noProof/>
                 <w:webHidden/>
               </w:rPr>
-              <w:t>3</w:t>
+              <w:t>4</w:t>
             </w:r>
             <w:r>
               <w:rPr>
@@ -1736,10 +1779,13 @@
             </w:tabs>
             <w:spacing w:line="276" w:lineRule="auto"/>
             <w:rPr>
+              <w:rFonts w:asciiTheme="minorHAnsi" w:eastAsiaTheme="minorEastAsia" w:hAnsiTheme="minorHAnsi"/>
               <w:noProof/>
+              <w:szCs w:val="22"/>
+              <w:lang w:bidi="ar-SA"/>
             </w:rPr>
           </w:pPr>
-          <w:hyperlink w:anchor="_Toc182174556" w:history="1">
+          <w:hyperlink w:anchor="_Toc182181839" w:history="1">
             <w:r>
               <w:rPr>
                 <w:rStyle w:val="Hyperlink"/>
@@ -1751,7 +1797,10 @@
             </w:r>
             <w:r>
               <w:rPr>
-                <w:noProof/>
+                <w:rFonts w:asciiTheme="minorHAnsi" w:eastAsiaTheme="minorEastAsia" w:hAnsiTheme="minorHAnsi"/>
+                <w:noProof/>
+                <w:szCs w:val="22"/>
+                <w:lang w:bidi="ar-SA"/>
               </w:rPr>
               <w:tab/>
             </w:r>
@@ -1790,7 +1839,7 @@
                 <w:noProof/>
                 <w:webHidden/>
               </w:rPr>
-              <w:instrText xml:space="preserve"> PAGEREF _Toc182174556 \h </w:instrText>
+              <w:instrText xml:space="preserve"> PAGEREF _Toc182181839 \h </w:instrText>
             </w:r>
             <w:r>
               <w:rPr>
@@ -1810,7 +1859,7 @@
                 <w:noProof/>
                 <w:webHidden/>
               </w:rPr>
-              <w:t>3</w:t>
+              <w:t>4</w:t>
             </w:r>
             <w:r>
               <w:rPr>
@@ -1830,10 +1879,13 @@
             </w:tabs>
             <w:spacing w:line="276" w:lineRule="auto"/>
             <w:rPr>
+              <w:rFonts w:asciiTheme="minorHAnsi" w:eastAsiaTheme="minorEastAsia" w:hAnsiTheme="minorHAnsi"/>
               <w:noProof/>
+              <w:szCs w:val="22"/>
+              <w:lang w:bidi="ar-SA"/>
             </w:rPr>
           </w:pPr>
-          <w:hyperlink w:anchor="_Toc182174557" w:history="1">
+          <w:hyperlink w:anchor="_Toc182181840" w:history="1">
             <w:r>
               <w:rPr>
                 <w:rStyle w:val="Hyperlink"/>
@@ -1845,7 +1897,10 @@
             </w:r>
             <w:r>
               <w:rPr>
-                <w:noProof/>
+                <w:rFonts w:asciiTheme="minorHAnsi" w:eastAsiaTheme="minorEastAsia" w:hAnsiTheme="minorHAnsi"/>
+                <w:noProof/>
+                <w:szCs w:val="22"/>
+                <w:lang w:bidi="ar-SA"/>
               </w:rPr>
               <w:tab/>
             </w:r>
@@ -1884,7 +1939,7 @@
                 <w:noProof/>
                 <w:webHidden/>
               </w:rPr>
-              <w:instrText xml:space="preserve"> PAGEREF _Toc182174557 \h </w:instrText>
+              <w:instrText xml:space="preserve"> PAGEREF _Toc182181840 \h </w:instrText>
             </w:r>
             <w:r>
               <w:rPr>
@@ -1904,7 +1959,7 @@
                 <w:noProof/>
                 <w:webHidden/>
               </w:rPr>
-              <w:t>3</w:t>
+              <w:t>4</w:t>
             </w:r>
             <w:r>
               <w:rPr>
@@ -1924,10 +1979,13 @@
             </w:tabs>
             <w:spacing w:line="276" w:lineRule="auto"/>
             <w:rPr>
+              <w:rFonts w:asciiTheme="minorHAnsi" w:eastAsiaTheme="minorEastAsia" w:hAnsiTheme="minorHAnsi"/>
               <w:noProof/>
+              <w:szCs w:val="22"/>
+              <w:lang w:bidi="ar-SA"/>
             </w:rPr>
           </w:pPr>
-          <w:hyperlink w:anchor="_Toc182174558" w:history="1">
+          <w:hyperlink w:anchor="_Toc182181841" w:history="1">
             <w:r>
               <w:rPr>
                 <w:rStyle w:val="Hyperlink"/>
@@ -1938,7 +1996,10 @@
             </w:r>
             <w:r>
               <w:rPr>
-                <w:noProof/>
+                <w:rFonts w:asciiTheme="minorHAnsi" w:eastAsiaTheme="minorEastAsia" w:hAnsiTheme="minorHAnsi"/>
+                <w:noProof/>
+                <w:szCs w:val="22"/>
+                <w:lang w:bidi="ar-SA"/>
               </w:rPr>
               <w:tab/>
             </w:r>
@@ -1968,7 +2029,7 @@
                 <w:noProof/>
                 <w:webHidden/>
               </w:rPr>
-              <w:instrText xml:space="preserve"> PAGEREF _Toc182174558 \h </w:instrText>
+              <w:instrText xml:space="preserve"> PAGEREF _Toc182181841 \h </w:instrText>
             </w:r>
             <w:r>
               <w:rPr>
@@ -1988,7 +2049,7 @@
                 <w:noProof/>
                 <w:webHidden/>
               </w:rPr>
-              <w:t>3</w:t>
+              <w:t>4</w:t>
             </w:r>
             <w:r>
               <w:rPr>
@@ -2008,10 +2069,13 @@
             </w:tabs>
             <w:spacing w:line="276" w:lineRule="auto"/>
             <w:rPr>
+              <w:rFonts w:asciiTheme="minorHAnsi" w:eastAsiaTheme="minorEastAsia" w:hAnsiTheme="minorHAnsi"/>
               <w:noProof/>
+              <w:szCs w:val="22"/>
+              <w:lang w:bidi="ar-SA"/>
             </w:rPr>
           </w:pPr>
-          <w:hyperlink w:anchor="_Toc182174559" w:history="1">
+          <w:hyperlink w:anchor="_Toc182181842" w:history="1">
             <w:r>
               <w:rPr>
                 <w:rStyle w:val="Hyperlink"/>
@@ -2023,7 +2087,10 @@
             </w:r>
             <w:r>
               <w:rPr>
-                <w:noProof/>
+                <w:rFonts w:asciiTheme="minorHAnsi" w:eastAsiaTheme="minorEastAsia" w:hAnsiTheme="minorHAnsi"/>
+                <w:noProof/>
+                <w:szCs w:val="22"/>
+                <w:lang w:bidi="ar-SA"/>
               </w:rPr>
               <w:tab/>
             </w:r>
@@ -2062,7 +2129,7 @@
                 <w:noProof/>
                 <w:webHidden/>
               </w:rPr>
-              <w:instrText xml:space="preserve"> PAGEREF _Toc182174559 \h </w:instrText>
+              <w:instrText xml:space="preserve"> PAGEREF _Toc182181842 \h </w:instrText>
             </w:r>
             <w:r>
               <w:rPr>
@@ -2082,7 +2149,7 @@
                 <w:noProof/>
                 <w:webHidden/>
               </w:rPr>
-              <w:t>3</w:t>
+              <w:t>5</w:t>
             </w:r>
             <w:r>
               <w:rPr>
@@ -2102,10 +2169,13 @@
             </w:tabs>
             <w:spacing w:line="276" w:lineRule="auto"/>
             <w:rPr>
+              <w:rFonts w:asciiTheme="minorHAnsi" w:eastAsiaTheme="minorEastAsia" w:hAnsiTheme="minorHAnsi"/>
               <w:noProof/>
+              <w:szCs w:val="22"/>
+              <w:lang w:bidi="ar-SA"/>
             </w:rPr>
           </w:pPr>
-          <w:hyperlink w:anchor="_Toc182174560" w:history="1">
+          <w:hyperlink w:anchor="_Toc182181843" w:history="1">
             <w:r>
               <w:rPr>
                 <w:rStyle w:val="Hyperlink"/>
@@ -2116,7 +2186,10 @@
             </w:r>
             <w:r>
               <w:rPr>
-                <w:noProof/>
+                <w:rFonts w:asciiTheme="minorHAnsi" w:eastAsiaTheme="minorEastAsia" w:hAnsiTheme="minorHAnsi"/>
+                <w:noProof/>
+                <w:szCs w:val="22"/>
+                <w:lang w:bidi="ar-SA"/>
               </w:rPr>
               <w:tab/>
             </w:r>
@@ -2146,7 +2219,7 @@
                 <w:noProof/>
                 <w:webHidden/>
               </w:rPr>
-              <w:instrText xml:space="preserve"> PAGEREF _Toc182174560 \h </w:instrText>
+              <w:instrText xml:space="preserve"> PAGEREF _Toc182181843 \h </w:instrText>
             </w:r>
             <w:r>
               <w:rPr>
@@ -2166,7 +2239,7 @@
                 <w:noProof/>
                 <w:webHidden/>
               </w:rPr>
-              <w:t>3</w:t>
+              <w:t>5</w:t>
             </w:r>
             <w:r>
               <w:rPr>
@@ -2186,10 +2259,13 @@
             </w:tabs>
             <w:spacing w:line="276" w:lineRule="auto"/>
             <w:rPr>
+              <w:rFonts w:asciiTheme="minorHAnsi" w:eastAsiaTheme="minorEastAsia" w:hAnsiTheme="minorHAnsi"/>
               <w:noProof/>
+              <w:szCs w:val="22"/>
+              <w:lang w:bidi="ar-SA"/>
             </w:rPr>
           </w:pPr>
-          <w:hyperlink w:anchor="_Toc182174561" w:history="1">
+          <w:hyperlink w:anchor="_Toc182181844" w:history="1">
             <w:r>
               <w:rPr>
                 <w:rStyle w:val="Hyperlink"/>
@@ -2200,7 +2276,10 @@
             </w:r>
             <w:r>
               <w:rPr>
-                <w:noProof/>
+                <w:rFonts w:asciiTheme="minorHAnsi" w:eastAsiaTheme="minorEastAsia" w:hAnsiTheme="minorHAnsi"/>
+                <w:noProof/>
+                <w:szCs w:val="22"/>
+                <w:lang w:bidi="ar-SA"/>
               </w:rPr>
               <w:tab/>
             </w:r>
@@ -2230,7 +2309,7 @@
                 <w:noProof/>
                 <w:webHidden/>
               </w:rPr>
-              <w:instrText xml:space="preserve"> PAGEREF _Toc182174561 \h </w:instrText>
+              <w:instrText xml:space="preserve"> PAGEREF _Toc182181844 \h </w:instrText>
             </w:r>
             <w:r>
               <w:rPr>
@@ -2250,7 +2329,7 @@
                 <w:noProof/>
                 <w:webHidden/>
               </w:rPr>
-              <w:t>3</w:t>
+              <w:t>5</w:t>
             </w:r>
             <w:r>
               <w:rPr>
@@ -2270,10 +2349,13 @@
             </w:tabs>
             <w:spacing w:line="276" w:lineRule="auto"/>
             <w:rPr>
+              <w:rFonts w:asciiTheme="minorHAnsi" w:eastAsiaTheme="minorEastAsia" w:hAnsiTheme="minorHAnsi"/>
               <w:noProof/>
+              <w:szCs w:val="22"/>
+              <w:lang w:bidi="ar-SA"/>
             </w:rPr>
           </w:pPr>
-          <w:hyperlink w:anchor="_Toc182174562" w:history="1">
+          <w:hyperlink w:anchor="_Toc182181845" w:history="1">
             <w:r>
               <w:rPr>
                 <w:rStyle w:val="Hyperlink"/>
@@ -2283,7 +2365,10 @@
             </w:r>
             <w:r>
               <w:rPr>
-                <w:noProof/>
+                <w:rFonts w:asciiTheme="minorHAnsi" w:eastAsiaTheme="minorEastAsia" w:hAnsiTheme="minorHAnsi"/>
+                <w:noProof/>
+                <w:szCs w:val="22"/>
+                <w:lang w:bidi="ar-SA"/>
               </w:rPr>
               <w:tab/>
             </w:r>
@@ -2315,7 +2400,7 @@
                 <w:noProof/>
                 <w:webHidden/>
               </w:rPr>
-              <w:instrText xml:space="preserve"> PAGEREF _Toc182174562 \h </w:instrText>
+              <w:instrText xml:space="preserve"> PAGEREF _Toc182181845 \h </w:instrText>
             </w:r>
             <w:r>
               <w:rPr>
@@ -2335,7 +2420,7 @@
                 <w:noProof/>
                 <w:webHidden/>
               </w:rPr>
-              <w:t>3</w:t>
+              <w:t>5</w:t>
             </w:r>
             <w:r>
               <w:rPr>
@@ -2355,10 +2440,13 @@
             </w:tabs>
             <w:spacing w:line="276" w:lineRule="auto"/>
             <w:rPr>
+              <w:rFonts w:asciiTheme="minorHAnsi" w:eastAsiaTheme="minorEastAsia" w:hAnsiTheme="minorHAnsi"/>
               <w:noProof/>
+              <w:szCs w:val="22"/>
+              <w:lang w:bidi="ar-SA"/>
             </w:rPr>
           </w:pPr>
-          <w:hyperlink w:anchor="_Toc182174563" w:history="1">
+          <w:hyperlink w:anchor="_Toc182181846" w:history="1">
             <w:r>
               <w:rPr>
                 <w:rStyle w:val="Hyperlink"/>
@@ -2369,7 +2457,10 @@
             </w:r>
             <w:r>
               <w:rPr>
-                <w:noProof/>
+                <w:rFonts w:asciiTheme="minorHAnsi" w:eastAsiaTheme="minorEastAsia" w:hAnsiTheme="minorHAnsi"/>
+                <w:noProof/>
+                <w:szCs w:val="22"/>
+                <w:lang w:bidi="ar-SA"/>
               </w:rPr>
               <w:tab/>
             </w:r>
@@ -2399,7 +2490,7 @@
                 <w:noProof/>
                 <w:webHidden/>
               </w:rPr>
-              <w:instrText xml:space="preserve"> PAGEREF _Toc182174563 \h </w:instrText>
+              <w:instrText xml:space="preserve"> PAGEREF _Toc182181846 \h </w:instrText>
             </w:r>
             <w:r>
               <w:rPr>
@@ -2419,7 +2510,7 @@
                 <w:noProof/>
                 <w:webHidden/>
               </w:rPr>
-              <w:t>3</w:t>
+              <w:t>5</w:t>
             </w:r>
             <w:r>
               <w:rPr>
@@ -2439,10 +2530,13 @@
             </w:tabs>
             <w:spacing w:line="276" w:lineRule="auto"/>
             <w:rPr>
+              <w:rFonts w:asciiTheme="minorHAnsi" w:eastAsiaTheme="minorEastAsia" w:hAnsiTheme="minorHAnsi"/>
               <w:noProof/>
+              <w:szCs w:val="22"/>
+              <w:lang w:bidi="ar-SA"/>
             </w:rPr>
           </w:pPr>
-          <w:hyperlink w:anchor="_Toc182174564" w:history="1">
+          <w:hyperlink w:anchor="_Toc182181847" w:history="1">
             <w:r>
               <w:rPr>
                 <w:rStyle w:val="Hyperlink"/>
@@ -2454,7 +2548,10 @@
             </w:r>
             <w:r>
               <w:rPr>
-                <w:noProof/>
+                <w:rFonts w:asciiTheme="minorHAnsi" w:eastAsiaTheme="minorEastAsia" w:hAnsiTheme="minorHAnsi"/>
+                <w:noProof/>
+                <w:szCs w:val="22"/>
+                <w:lang w:bidi="ar-SA"/>
               </w:rPr>
               <w:tab/>
             </w:r>
@@ -2493,7 +2590,7 @@
                 <w:noProof/>
                 <w:webHidden/>
               </w:rPr>
-              <w:instrText xml:space="preserve"> PAGEREF _Toc182174564 \h </w:instrText>
+              <w:instrText xml:space="preserve"> PAGEREF _Toc182181847 \h </w:instrText>
             </w:r>
             <w:r>
               <w:rPr>
@@ -2513,7 +2610,7 @@
                 <w:noProof/>
                 <w:webHidden/>
               </w:rPr>
-              <w:t>3</w:t>
+              <w:t>5</w:t>
             </w:r>
             <w:r>
               <w:rPr>
@@ -2533,10 +2630,13 @@
             </w:tabs>
             <w:spacing w:line="276" w:lineRule="auto"/>
             <w:rPr>
+              <w:rFonts w:asciiTheme="minorHAnsi" w:eastAsiaTheme="minorEastAsia" w:hAnsiTheme="minorHAnsi"/>
               <w:noProof/>
+              <w:szCs w:val="22"/>
+              <w:lang w:bidi="ar-SA"/>
             </w:rPr>
           </w:pPr>
-          <w:hyperlink w:anchor="_Toc182174565" w:history="1">
+          <w:hyperlink w:anchor="_Toc182181848" w:history="1">
             <w:r>
               <w:rPr>
                 <w:rStyle w:val="Hyperlink"/>
@@ -2547,7 +2647,10 @@
             </w:r>
             <w:r>
               <w:rPr>
-                <w:noProof/>
+                <w:rFonts w:asciiTheme="minorHAnsi" w:eastAsiaTheme="minorEastAsia" w:hAnsiTheme="minorHAnsi"/>
+                <w:noProof/>
+                <w:szCs w:val="22"/>
+                <w:lang w:bidi="ar-SA"/>
               </w:rPr>
               <w:tab/>
             </w:r>
@@ -2586,7 +2689,7 @@
                 <w:noProof/>
                 <w:webHidden/>
               </w:rPr>
-              <w:instrText xml:space="preserve"> PAGEREF _Toc182174565 \h </w:instrText>
+              <w:instrText xml:space="preserve"> PAGEREF _Toc182181848 \h </w:instrText>
             </w:r>
             <w:r>
               <w:rPr>
@@ -2606,7 +2709,7 @@
                 <w:noProof/>
                 <w:webHidden/>
               </w:rPr>
-              <w:t>3</w:t>
+              <w:t>5</w:t>
             </w:r>
             <w:r>
               <w:rPr>
@@ -2626,10 +2729,13 @@
             </w:tabs>
             <w:spacing w:line="276" w:lineRule="auto"/>
             <w:rPr>
+              <w:rFonts w:asciiTheme="minorHAnsi" w:eastAsiaTheme="minorEastAsia" w:hAnsiTheme="minorHAnsi"/>
               <w:noProof/>
+              <w:szCs w:val="22"/>
+              <w:lang w:bidi="ar-SA"/>
             </w:rPr>
           </w:pPr>
-          <w:hyperlink w:anchor="_Toc182174566" w:history="1">
+          <w:hyperlink w:anchor="_Toc182181849" w:history="1">
             <w:r>
               <w:rPr>
                 <w:rStyle w:val="Hyperlink"/>
@@ -2640,7 +2746,10 @@
             </w:r>
             <w:r>
               <w:rPr>
-                <w:noProof/>
+                <w:rFonts w:asciiTheme="minorHAnsi" w:eastAsiaTheme="minorEastAsia" w:hAnsiTheme="minorHAnsi"/>
+                <w:noProof/>
+                <w:szCs w:val="22"/>
+                <w:lang w:bidi="ar-SA"/>
               </w:rPr>
               <w:tab/>
             </w:r>
@@ -2670,7 +2779,7 @@
                 <w:noProof/>
                 <w:webHidden/>
               </w:rPr>
-              <w:instrText xml:space="preserve"> PAGEREF _Toc182174566 \h </w:instrText>
+              <w:instrText xml:space="preserve"> PAGEREF _Toc182181849 \h </w:instrText>
             </w:r>
             <w:r>
               <w:rPr>
@@ -2690,7 +2799,7 @@
                 <w:noProof/>
                 <w:webHidden/>
               </w:rPr>
-              <w:t>4</w:t>
+              <w:t>5</w:t>
             </w:r>
             <w:r>
               <w:rPr>
@@ -2710,10 +2819,13 @@
             </w:tabs>
             <w:spacing w:line="276" w:lineRule="auto"/>
             <w:rPr>
+              <w:rFonts w:asciiTheme="minorHAnsi" w:eastAsiaTheme="minorEastAsia" w:hAnsiTheme="minorHAnsi"/>
               <w:noProof/>
+              <w:szCs w:val="22"/>
+              <w:lang w:bidi="ar-SA"/>
             </w:rPr>
           </w:pPr>
-          <w:hyperlink w:anchor="_Toc182174567" w:history="1">
+          <w:hyperlink w:anchor="_Toc182181850" w:history="1">
             <w:r>
               <w:rPr>
                 <w:rStyle w:val="Hyperlink"/>
@@ -2725,7 +2837,10 @@
             </w:r>
             <w:r>
               <w:rPr>
-                <w:noProof/>
+                <w:rFonts w:asciiTheme="minorHAnsi" w:eastAsiaTheme="minorEastAsia" w:hAnsiTheme="minorHAnsi"/>
+                <w:noProof/>
+                <w:szCs w:val="22"/>
+                <w:lang w:bidi="ar-SA"/>
               </w:rPr>
               <w:tab/>
             </w:r>
@@ -2764,7 +2879,7 @@
                 <w:noProof/>
                 <w:webHidden/>
               </w:rPr>
-              <w:instrText xml:space="preserve"> PAGEREF _Toc182174567 \h </w:instrText>
+              <w:instrText xml:space="preserve"> PAGEREF _Toc182181850 \h </w:instrText>
             </w:r>
             <w:r>
               <w:rPr>
@@ -2784,7 +2899,7 @@
                 <w:noProof/>
                 <w:webHidden/>
               </w:rPr>
-              <w:t>4</w:t>
+              <w:t>5</w:t>
             </w:r>
             <w:r>
               <w:rPr>
@@ -2804,10 +2919,13 @@
             </w:tabs>
             <w:spacing w:line="276" w:lineRule="auto"/>
             <w:rPr>
+              <w:rFonts w:asciiTheme="minorHAnsi" w:eastAsiaTheme="minorEastAsia" w:hAnsiTheme="minorHAnsi"/>
               <w:noProof/>
+              <w:szCs w:val="22"/>
+              <w:lang w:bidi="ar-SA"/>
             </w:rPr>
           </w:pPr>
-          <w:hyperlink w:anchor="_Toc182174568" w:history="1">
+          <w:hyperlink w:anchor="_Toc182181851" w:history="1">
             <w:r>
               <w:rPr>
                 <w:rStyle w:val="Hyperlink"/>
@@ -2819,7 +2937,10 @@
             </w:r>
             <w:r>
               <w:rPr>
-                <w:noProof/>
+                <w:rFonts w:asciiTheme="minorHAnsi" w:eastAsiaTheme="minorEastAsia" w:hAnsiTheme="minorHAnsi"/>
+                <w:noProof/>
+                <w:szCs w:val="22"/>
+                <w:lang w:bidi="ar-SA"/>
               </w:rPr>
               <w:tab/>
             </w:r>
@@ -2851,7 +2972,7 @@
                 <w:noProof/>
                 <w:webHidden/>
               </w:rPr>
-              <w:instrText xml:space="preserve"> PAGEREF _Toc182174568 \h </w:instrText>
+              <w:instrText xml:space="preserve"> PAGEREF _Toc182181851 \h </w:instrText>
             </w:r>
             <w:r>
               <w:rPr>
@@ -2871,7 +2992,7 @@
                 <w:noProof/>
                 <w:webHidden/>
               </w:rPr>
-              <w:t>4</w:t>
+              <w:t>5</w:t>
             </w:r>
             <w:r>
               <w:rPr>
@@ -2891,10 +3012,13 @@
             </w:tabs>
             <w:spacing w:line="276" w:lineRule="auto"/>
             <w:rPr>
+              <w:rFonts w:asciiTheme="minorHAnsi" w:eastAsiaTheme="minorEastAsia" w:hAnsiTheme="minorHAnsi"/>
               <w:noProof/>
+              <w:szCs w:val="22"/>
+              <w:lang w:bidi="ar-SA"/>
             </w:rPr>
           </w:pPr>
-          <w:hyperlink w:anchor="_Toc182174569" w:history="1">
+          <w:hyperlink w:anchor="_Toc182181852" w:history="1">
             <w:r>
               <w:rPr>
                 <w:rStyle w:val="Hyperlink"/>
@@ -2906,7 +3030,10 @@
             </w:r>
             <w:r>
               <w:rPr>
-                <w:noProof/>
+                <w:rFonts w:asciiTheme="minorHAnsi" w:eastAsiaTheme="minorEastAsia" w:hAnsiTheme="minorHAnsi"/>
+                <w:noProof/>
+                <w:szCs w:val="22"/>
+                <w:lang w:bidi="ar-SA"/>
               </w:rPr>
               <w:tab/>
             </w:r>
@@ -2938,7 +3065,7 @@
                 <w:noProof/>
                 <w:webHidden/>
               </w:rPr>
-              <w:instrText xml:space="preserve"> PAGEREF _Toc182174569 \h </w:instrText>
+              <w:instrText xml:space="preserve"> PAGEREF _Toc182181852 \h </w:instrText>
             </w:r>
             <w:r>
               <w:rPr>
@@ -2958,7 +3085,7 @@
                 <w:noProof/>
                 <w:webHidden/>
               </w:rPr>
-              <w:t>4</w:t>
+              <w:t>5</w:t>
             </w:r>
             <w:r>
               <w:rPr>
@@ -2978,10 +3105,13 @@
             </w:tabs>
             <w:spacing w:line="276" w:lineRule="auto"/>
             <w:rPr>
+              <w:rFonts w:asciiTheme="minorHAnsi" w:eastAsiaTheme="minorEastAsia" w:hAnsiTheme="minorHAnsi"/>
               <w:noProof/>
+              <w:szCs w:val="22"/>
+              <w:lang w:bidi="ar-SA"/>
             </w:rPr>
           </w:pPr>
-          <w:hyperlink w:anchor="_Toc182174570" w:history="1">
+          <w:hyperlink w:anchor="_Toc182181853" w:history="1">
             <w:r>
               <w:rPr>
                 <w:rStyle w:val="Hyperlink"/>
@@ -2992,7 +3122,10 @@
             </w:r>
             <w:r>
               <w:rPr>
-                <w:noProof/>
+                <w:rFonts w:asciiTheme="minorHAnsi" w:eastAsiaTheme="minorEastAsia" w:hAnsiTheme="minorHAnsi"/>
+                <w:noProof/>
+                <w:szCs w:val="22"/>
+                <w:lang w:bidi="ar-SA"/>
               </w:rPr>
               <w:tab/>
             </w:r>
@@ -3022,7 +3155,7 @@
                 <w:noProof/>
                 <w:webHidden/>
               </w:rPr>
-              <w:instrText xml:space="preserve"> PAGEREF _Toc182174570 \h </w:instrText>
+              <w:instrText xml:space="preserve"> PAGEREF _Toc182181853 \h </w:instrText>
             </w:r>
             <w:r>
               <w:rPr>
@@ -3042,7 +3175,7 @@
                 <w:noProof/>
                 <w:webHidden/>
               </w:rPr>
-              <w:t>4</w:t>
+              <w:t>5</w:t>
             </w:r>
             <w:r>
               <w:rPr>
@@ -3062,10 +3195,13 @@
             </w:tabs>
             <w:spacing w:line="276" w:lineRule="auto"/>
             <w:rPr>
+              <w:rFonts w:asciiTheme="minorHAnsi" w:eastAsiaTheme="minorEastAsia" w:hAnsiTheme="minorHAnsi"/>
               <w:noProof/>
+              <w:szCs w:val="22"/>
+              <w:lang w:bidi="ar-SA"/>
             </w:rPr>
           </w:pPr>
-          <w:hyperlink w:anchor="_Toc182174571" w:history="1">
+          <w:hyperlink w:anchor="_Toc182181854" w:history="1">
             <w:r>
               <w:rPr>
                 <w:rStyle w:val="Hyperlink"/>
@@ -3077,7 +3213,10 @@
             </w:r>
             <w:r>
               <w:rPr>
-                <w:noProof/>
+                <w:rFonts w:asciiTheme="minorHAnsi" w:eastAsiaTheme="minorEastAsia" w:hAnsiTheme="minorHAnsi"/>
+                <w:noProof/>
+                <w:szCs w:val="22"/>
+                <w:lang w:bidi="ar-SA"/>
               </w:rPr>
               <w:tab/>
             </w:r>
@@ -3109,7 +3248,7 @@
                 <w:noProof/>
                 <w:webHidden/>
               </w:rPr>
-              <w:instrText xml:space="preserve"> PAGEREF _Toc182174571 \h </w:instrText>
+              <w:instrText xml:space="preserve"> PAGEREF _Toc182181854 \h </w:instrText>
             </w:r>
             <w:r>
               <w:rPr>
@@ -3129,7 +3268,7 @@
                 <w:noProof/>
                 <w:webHidden/>
               </w:rPr>
-              <w:t>4</w:t>
+              <w:t>5</w:t>
             </w:r>
             <w:r>
               <w:rPr>
@@ -3149,10 +3288,13 @@
             </w:tabs>
             <w:spacing w:line="276" w:lineRule="auto"/>
             <w:rPr>
+              <w:rFonts w:asciiTheme="minorHAnsi" w:eastAsiaTheme="minorEastAsia" w:hAnsiTheme="minorHAnsi"/>
               <w:noProof/>
+              <w:szCs w:val="22"/>
+              <w:lang w:bidi="ar-SA"/>
             </w:rPr>
           </w:pPr>
-          <w:hyperlink w:anchor="_Toc182174572" w:history="1">
+          <w:hyperlink w:anchor="_Toc182181855" w:history="1">
             <w:r>
               <w:rPr>
                 <w:rStyle w:val="Hyperlink"/>
@@ -3164,7 +3306,10 @@
             </w:r>
             <w:r>
               <w:rPr>
-                <w:noProof/>
+                <w:rFonts w:asciiTheme="minorHAnsi" w:eastAsiaTheme="minorEastAsia" w:hAnsiTheme="minorHAnsi"/>
+                <w:noProof/>
+                <w:szCs w:val="22"/>
+                <w:lang w:bidi="ar-SA"/>
               </w:rPr>
               <w:tab/>
             </w:r>
@@ -3196,7 +3341,7 @@
                 <w:noProof/>
                 <w:webHidden/>
               </w:rPr>
-              <w:instrText xml:space="preserve"> PAGEREF _Toc182174572 \h </w:instrText>
+              <w:instrText xml:space="preserve"> PAGEREF _Toc182181855 \h </w:instrText>
             </w:r>
             <w:r>
               <w:rPr>
@@ -3216,7 +3361,7 @@
                 <w:noProof/>
                 <w:webHidden/>
               </w:rPr>
-              <w:t>4</w:t>
+              <w:t>5</w:t>
             </w:r>
             <w:r>
               <w:rPr>
@@ -3258,7 +3403,7 @@
         <w:pStyle w:val="Heading1"/>
         <w:ind w:left="360"/>
       </w:pPr>
-      <w:bookmarkStart w:id="0" w:name="_Toc182174543"/>
+      <w:bookmarkStart w:id="0" w:name="_Toc182181826"/>
       <w:r>
         <w:lastRenderedPageBreak/>
         <w:t>Introduction</w:t>
@@ -3269,19 +3414,20 @@
       <w:pPr>
         <w:pStyle w:val="Heading2"/>
         <w:numPr>
-          <w:ilvl w:val="0"/>
-          <w:numId w:val="3"/>
+          <w:ilvl w:val="1"/>
+          <w:numId w:val="41"/>
         </w:numPr>
       </w:pPr>
-      <w:bookmarkStart w:id="1" w:name="_Toc182174544"/>
+      <w:bookmarkStart w:id="1" w:name="_Toc182181827"/>
       <w:r>
         <w:t>Background</w:t>
       </w:r>
       <w:bookmarkEnd w:id="1"/>
     </w:p>
     <w:p>
-      <w:r>
-        <w:t>The Sri Lankan academic sector comprises a combination of public and private universities that together shape higher education in the country. Public universities, primarily government-funded and highly competitive, cater mainly to students who achieve top marks in national examinations. These institutions are known for their historic significance and academic rigor, especially in fields such as medicine, engineering, and law (Nanayakkara, 2020). However, due to capacity limitations, a significant portion of qualified students are unable to gain admission to these universities and, as a result, may either pursue degrees at private institutions or seek opportunities abroad. Private universities have grown in prominence, particularly in disciplines such as business management and information technology, and typically operate with the approval of the University Grants Commission (UGC). While some private universities maintain high standards and affiliations with international institutions, the quality of education across the private sector varies widely (</w:t>
+      <w:bookmarkStart w:id="2" w:name="_Toc182181828"/>
+      <w:r>
+        <w:t>The academic sector in Sri Lanka includes both public and private universities, which together cater to a diverse student population. Public universities, predominantly funded by the government, are known for their rigorous admission processes and are highly competitive, admitting only the top-scoring students from national examinations (</w:t>
       </w:r>
       <w:proofErr w:type="spellStart"/>
       <w:r>
@@ -3289,26 +3435,49 @@
       </w:r>
       <w:proofErr w:type="spellEnd"/>
       <w:r>
-        <w:t xml:space="preserve"> &amp; Silva, 2019).</w:t>
-      </w:r>
-    </w:p>
-    <w:p>
-      <w:r>
-        <w:t>Despite the growth of both public and private institutions, the quality of academic delivery in Sri Lanka faces several challenges. Public universities often struggle with limited funding, outdated infrastructure, and faculty shortages, which can hinder students’ access to modern educational resources (Fernando, 2021). Conversely, private universities, while addressing the demand for higher education, frequently rely on part-time or visiting lecturers—often industry professionals with minimal academic teaching experience—resulting in inconsistent teaching quality (De Silva, 2022). This can contribute to a below-average academic experience where students may not receive the rigorous training needed to meet international standards. Issues such as large class sizes, outdated curricula, and insufficient practical training further exacerbate these concerns, leading to frequent student complaints about the lack of industry-ready skills. Although the Sri Lankan higher education system continues to expand, achieving consistent academic quality and producing skilled graduates for the workforce remains a challenge (Wickramasinghe &amp; Jayasinghe, 2023).</w:t>
+        <w:t>, 2019). These universities hold high prestige, particularly in fields such as engineering, medicine, and law, and tend to focus on research and theory-based learning. However, their limited capacity means many qualified students cannot gain admission, leading them to private universities, which are gaining popularity for their accessibility and focus on fields like business and information technology (Nanayakkara, 2020). Private institutions, some of which are affiliated with international universities, offer alternative pathways for higher education but vary significantly in quality. Although some maintain robust academic standards, others struggle to deliver high-quality education consistently due to factors like resource limitations and regulatory challenges (Fernando, 2021).</w:t>
+      </w:r>
+    </w:p>
+    <w:p>
+      <w:r>
+        <w:t xml:space="preserve">The quality of academic delivery in both public and private universities faces several challenges. Public institutions often contend with issues like outdated infrastructure, </w:t>
+      </w:r>
+      <w:r>
+        <w:t>staff</w:t>
+      </w:r>
+      <w:r>
+        <w:t xml:space="preserve"> shortages, and limited funding, which can impact the overall learning experience for students (De Silva, 2022). In response to </w:t>
+      </w:r>
+      <w:r>
+        <w:t>facility</w:t>
+      </w:r>
+      <w:r>
+        <w:t xml:space="preserve"> shortages, private universities frequently rely on part-time or visiting lecturers, many of whom are industry professionals rather than experienced educators. This reliance can result in inconsistent academic delivery, with students sometimes experiencing a curriculum lacking in rigor or practical relevance (Wickramasinghe &amp; Jayasinghe, 2023). Additionally, the prevalence of large class sizes, outdated </w:t>
+      </w:r>
+      <w:r>
+        <w:t>curriculu</w:t>
+      </w:r>
+      <w:r>
+        <w:t>m</w:t>
+      </w:r>
+      <w:r>
+        <w:t>, and inadequate access to practical training have led to concerns about students’ preparedness for the workforce, with graduates often requiring additional training to meet industry standards (Jayawardena, 2023). Although the higher education sector in Sri Lanka is growing, addressing these quality concerns, and producing industry-ready graduates remains a critical challenge.</w:t>
+      </w:r>
+      <w:r>
+        <w:t xml:space="preserve"> </w:t>
       </w:r>
     </w:p>
     <w:p>
       <w:pPr>
         <w:pStyle w:val="Heading2"/>
         <w:numPr>
-          <w:ilvl w:val="0"/>
-          <w:numId w:val="3"/>
+          <w:ilvl w:val="1"/>
+          <w:numId w:val="41"/>
         </w:numPr>
         <w:rPr>
           <w:b w:val="0"/>
         </w:rPr>
       </w:pPr>
-      <w:bookmarkStart w:id="2" w:name="_Toc182174545"/>
       <w:r>
         <w:t>Problem</w:t>
       </w:r>
@@ -3319,26 +3488,51 @@
     </w:p>
     <w:p>
       <w:r>
-        <w:t>This is sample text</w:t>
+        <w:t xml:space="preserve">In Sri Lanka, both the academic sector and the broader industrial sector have talented lecturing professionals. These individuals possess not only strong academic knowledge but also valuable real-world experience. However, there is a notable gap between the availability of these skilled professionals and the </w:t>
+      </w:r>
+      <w:r>
+        <w:t>ability</w:t>
+      </w:r>
+      <w:r>
+        <w:t xml:space="preserve"> of academic institutions to recruit them, particularly in private universities. Many private academic institutions face challenges in sourcing quality lecturers who can bring both academic and industry relevance to the classroom. Due to this shortage, these institutions often struggle to deliver content that meets </w:t>
+      </w:r>
+      <w:r>
+        <w:lastRenderedPageBreak/>
+        <w:t>high educational standards, affecting the quality of student learning and their preparedness for future careers.</w:t>
+      </w:r>
+    </w:p>
+    <w:p>
+      <w:r>
+        <w:t xml:space="preserve">This shortage of qualified lecturers also places a heavy burden on full-time academic staff, who often end up overworked and exhausted. Many lecturers are stretched </w:t>
+      </w:r>
+      <w:r>
+        <w:t>out</w:t>
+      </w:r>
+      <w:r>
+        <w:t xml:space="preserve">, juggling extensive teaching hours, administrative tasks, and research responsibilities, which can lead to burnout and reduced teaching effectiveness. To address these issues, a dedicated tool or platform that connects academic institutions with top-quality lecturing professionals from both academic and industry backgrounds could make a significant impact. Such a tool would allow institutions to access a pool of qualified, skilled lecturers on demand, improving the overall quality of education while </w:t>
+      </w:r>
+      <w:r>
+        <w:t>relieving</w:t>
+      </w:r>
+      <w:r>
+        <w:t xml:space="preserve"> the workload of full-time academic staff.</w:t>
       </w:r>
     </w:p>
     <w:p>
       <w:pPr>
         <w:pStyle w:val="Heading2"/>
-        <w:ind w:left="720" w:hanging="360"/>
+        <w:numPr>
+          <w:ilvl w:val="1"/>
+          <w:numId w:val="41"/>
+        </w:numPr>
         <w:rPr>
           <w:rFonts w:eastAsia="Times New Roman" w:cs="Arial"/>
           <w:color w:val="0E101A"/>
         </w:rPr>
       </w:pPr>
-      <w:bookmarkStart w:id="3" w:name="_Toc182174546"/>
-      <w:r>
-        <w:rPr>
-          <w:rFonts w:eastAsia="Times New Roman" w:cs="Arial"/>
-          <w:b w:val="0"/>
-          <w:color w:val="0E101A"/>
-        </w:rPr>
-        <w:t>1.3</w:t>
+      <w:bookmarkStart w:id="3" w:name="_Toc182181829"/>
+      <w:r>
+        <w:t>Research</w:t>
       </w:r>
       <w:r>
         <w:rPr>
@@ -3346,32 +3540,59 @@
           <w:bCs/>
           <w:color w:val="0E101A"/>
         </w:rPr>
-        <w:t xml:space="preserve">   </w:t>
-      </w:r>
-      <w:r>
-        <w:t>Research</w:t>
-      </w:r>
+        <w:t xml:space="preserve"> Question</w:t>
+      </w:r>
+      <w:bookmarkEnd w:id="3"/>
       <w:r>
         <w:rPr>
           <w:rFonts w:eastAsia="Times New Roman" w:cs="Arial"/>
           <w:bCs/>
           <w:color w:val="0E101A"/>
         </w:rPr>
-        <w:t xml:space="preserve"> Question</w:t>
-      </w:r>
-      <w:bookmarkEnd w:id="3"/>
-      <w:r>
+        <w:t xml:space="preserve">  </w:t>
+      </w:r>
+    </w:p>
+    <w:p>
+      <w:r>
+        <w:t xml:space="preserve">How can a dedicated platform effectively connect academic institutions with high-quality lecturing professionals from academia and industry to enhance educational standards and </w:t>
+      </w:r>
+      <w:r>
+        <w:t>relieve</w:t>
+      </w:r>
+      <w:r>
+        <w:t xml:space="preserve"> lecturer workload in private universities?</w:t>
+      </w:r>
+    </w:p>
+    <w:p>
+      <w:pPr>
+        <w:pStyle w:val="Heading2"/>
+        <w:numPr>
+          <w:ilvl w:val="1"/>
+          <w:numId w:val="41"/>
+        </w:numPr>
         <w:rPr>
           <w:rFonts w:eastAsia="Times New Roman" w:cs="Arial"/>
           <w:bCs/>
           <w:color w:val="0E101A"/>
         </w:rPr>
-        <w:t xml:space="preserve">  </w:t>
-      </w:r>
-    </w:p>
-    <w:p>
-      <w:r>
-        <w:t>This is sample text</w:t>
+      </w:pPr>
+      <w:bookmarkStart w:id="4" w:name="_Toc182181830"/>
+      <w:r>
+        <w:t>Research</w:t>
+      </w:r>
+      <w:r>
+        <w:rPr>
+          <w:rFonts w:eastAsia="Times New Roman" w:cs="Arial"/>
+          <w:bCs/>
+          <w:color w:val="0E101A"/>
+        </w:rPr>
+        <w:t xml:space="preserve"> Aim</w:t>
+      </w:r>
+      <w:bookmarkEnd w:id="4"/>
+    </w:p>
+    <w:p>
+      <w:r>
+        <w:t>The aim of this research is to develop and evaluate a platform that connects private academic institutions with qualified lecturing professionals from both academia and industry, with the goal of enhancing educational quality and reducing the workload on full-time lecturers in resource-constrained environments.</w:t>
       </w:r>
     </w:p>
     <w:p>
@@ -3379,7 +3600,58 @@
         <w:pStyle w:val="Heading2"/>
         <w:numPr>
           <w:ilvl w:val="1"/>
-          <w:numId w:val="1"/>
+          <w:numId w:val="41"/>
+        </w:numPr>
+      </w:pPr>
+      <w:bookmarkStart w:id="5" w:name="_Toc182181831"/>
+      <w:r>
+        <w:t>Motivation</w:t>
+      </w:r>
+      <w:bookmarkEnd w:id="5"/>
+    </w:p>
+    <w:p>
+      <w:r>
+        <w:t>M</w:t>
+      </w:r>
+      <w:r>
+        <w:t xml:space="preserve">otivation for this research stems from the growing demand for high-quality education in private academic institutions, which often struggle to maintain rigorous academic standards due to limited access to qualified lecturing resources. Many private universities face challenges in recruiting educators who possess both academic credentials and practical industry experience, resulting in a teaching environment that may not fully meet students' needs or prepare them effectively for the </w:t>
+      </w:r>
+      <w:r>
+        <w:t>job market</w:t>
+      </w:r>
+      <w:r>
+        <w:t xml:space="preserve">. Additionally, the reliance on a limited pool of full-time lecturers often leads to </w:t>
+      </w:r>
+      <w:r>
+        <w:t>staff</w:t>
+      </w:r>
+      <w:r>
+        <w:t xml:space="preserve"> burnout, which can further compromise educational quality.</w:t>
+      </w:r>
+    </w:p>
+    <w:p>
+      <w:r>
+        <w:t xml:space="preserve">By creating a platform that connects institutions with skilled lecturers from both academia and industry, </w:t>
+      </w:r>
+      <w:r>
+        <w:t>the</w:t>
+      </w:r>
+      <w:r>
+        <w:t xml:space="preserve"> research seeks to address these challenges by providing institutions with access to a broader network of qualified professionals. This platform has the potential to improve the delivery of course content, reduce the strain on full-time </w:t>
+      </w:r>
+      <w:r>
+        <w:t>staff</w:t>
+      </w:r>
+      <w:r>
+        <w:t>, and ultimately raise the standard of education. The research is motivated by the potential impact of such a tool in bridging the gap between academia and industry expertise, creating a more dynamic, sustainable, and effective educational ecosystem.</w:t>
+      </w:r>
+    </w:p>
+    <w:p>
+      <w:pPr>
+        <w:pStyle w:val="Heading2"/>
+        <w:numPr>
+          <w:ilvl w:val="1"/>
+          <w:numId w:val="41"/>
         </w:numPr>
         <w:rPr>
           <w:rFonts w:eastAsia="Times New Roman" w:cs="Arial"/>
@@ -3387,8 +3659,9 @@
           <w:color w:val="0E101A"/>
         </w:rPr>
       </w:pPr>
-      <w:bookmarkStart w:id="4" w:name="_Toc182174547"/>
-      <w:r>
+      <w:bookmarkStart w:id="6" w:name="_Toc182181832"/>
+      <w:r>
+        <w:lastRenderedPageBreak/>
         <w:t>Research</w:t>
       </w:r>
       <w:r>
@@ -3397,13 +3670,68 @@
           <w:bCs/>
           <w:color w:val="0E101A"/>
         </w:rPr>
-        <w:t xml:space="preserve"> Aim</w:t>
-      </w:r>
-      <w:bookmarkEnd w:id="4"/>
-    </w:p>
-    <w:p>
-      <w:r>
-        <w:t>This is sample text</w:t>
+        <w:t xml:space="preserve"> Objectives</w:t>
+      </w:r>
+      <w:bookmarkEnd w:id="6"/>
+    </w:p>
+    <w:p>
+      <w:pPr>
+        <w:pStyle w:val="ListParagraph"/>
+        <w:numPr>
+          <w:ilvl w:val="0"/>
+          <w:numId w:val="42"/>
+        </w:numPr>
+      </w:pPr>
+      <w:r>
+        <w:t>To identify the key qualities and competencies that academic institutions seek in lecturing professionals, including both academic and industry expertise.</w:t>
+      </w:r>
+    </w:p>
+    <w:p>
+      <w:pPr>
+        <w:pStyle w:val="ListParagraph"/>
+        <w:numPr>
+          <w:ilvl w:val="0"/>
+          <w:numId w:val="42"/>
+        </w:numPr>
+      </w:pPr>
+      <w:r>
+        <w:t xml:space="preserve">To analyze the current challenges faced by private academic institutions in sourcing and retaining qualified lecturers and the impact of these challenges on educational quality and </w:t>
+      </w:r>
+      <w:r>
+        <w:t>staff</w:t>
+      </w:r>
+      <w:r>
+        <w:t xml:space="preserve"> workload.</w:t>
+      </w:r>
+    </w:p>
+    <w:p>
+      <w:pPr>
+        <w:pStyle w:val="ListParagraph"/>
+        <w:numPr>
+          <w:ilvl w:val="0"/>
+          <w:numId w:val="42"/>
+        </w:numPr>
+      </w:pPr>
+      <w:r>
+        <w:t>To design a platform that facilitates the connection between academic institutions and qualified lecturing professionals, incorporating features that address the specific needs of both parties.</w:t>
+      </w:r>
+    </w:p>
+    <w:p>
+      <w:pPr>
+        <w:pStyle w:val="ListParagraph"/>
+        <w:numPr>
+          <w:ilvl w:val="0"/>
+          <w:numId w:val="42"/>
+        </w:numPr>
+      </w:pPr>
+      <w:r>
+        <w:t xml:space="preserve">To evaluate the effectiveness of the developed platform in improving educational standards, reducing </w:t>
+      </w:r>
+      <w:r>
+        <w:t>staff</w:t>
+      </w:r>
+      <w:r>
+        <w:t xml:space="preserve"> workload, and enhancing student satisfaction in private academic institutions.</w:t>
       </w:r>
     </w:p>
     <w:p>
@@ -3411,59 +3739,7 @@
         <w:pStyle w:val="Heading2"/>
         <w:numPr>
           <w:ilvl w:val="1"/>
-          <w:numId w:val="1"/>
-        </w:numPr>
-      </w:pPr>
-      <w:bookmarkStart w:id="5" w:name="_Toc182174548"/>
-      <w:r>
-        <w:lastRenderedPageBreak/>
-        <w:t>Motivation</w:t>
-      </w:r>
-      <w:bookmarkEnd w:id="5"/>
-    </w:p>
-    <w:p>
-      <w:r>
-        <w:t>This is sample text</w:t>
-      </w:r>
-    </w:p>
-    <w:p>
-      <w:pPr>
-        <w:pStyle w:val="Heading2"/>
-        <w:numPr>
-          <w:ilvl w:val="1"/>
-          <w:numId w:val="1"/>
-        </w:numPr>
-        <w:rPr>
-          <w:rFonts w:eastAsia="Times New Roman" w:cs="Arial"/>
-          <w:bCs/>
-          <w:color w:val="0E101A"/>
-        </w:rPr>
-      </w:pPr>
-      <w:bookmarkStart w:id="6" w:name="_Toc182174549"/>
-      <w:r>
-        <w:t>Research</w:t>
-      </w:r>
-      <w:r>
-        <w:rPr>
-          <w:rFonts w:eastAsia="Times New Roman" w:cs="Arial"/>
-          <w:bCs/>
-          <w:color w:val="0E101A"/>
-        </w:rPr>
-        <w:t xml:space="preserve"> Objectives</w:t>
-      </w:r>
-      <w:bookmarkEnd w:id="6"/>
-    </w:p>
-    <w:p>
-      <w:r>
-        <w:t>This is sample text</w:t>
-      </w:r>
-    </w:p>
-    <w:p>
-      <w:pPr>
-        <w:pStyle w:val="Heading2"/>
-        <w:numPr>
-          <w:ilvl w:val="1"/>
-          <w:numId w:val="1"/>
+          <w:numId w:val="41"/>
         </w:numPr>
         <w:rPr>
           <w:rFonts w:eastAsia="Times New Roman" w:cs="Arial"/>
@@ -3472,7 +3748,7 @@
           <w:color w:val="000000"/>
         </w:rPr>
       </w:pPr>
-      <w:bookmarkStart w:id="7" w:name="_Toc182174550"/>
+      <w:bookmarkStart w:id="7" w:name="_Toc182181833"/>
       <w:r>
         <w:t>Resource</w:t>
       </w:r>
@@ -3486,9 +3762,264 @@
       </w:r>
       <w:bookmarkEnd w:id="7"/>
     </w:p>
-    <w:p>
-      <w:r>
-        <w:t>This is sample text</w:t>
+    <w:tbl>
+      <w:tblPr>
+        <w:tblStyle w:val="TableGrid"/>
+        <w:tblW w:w="8640" w:type="dxa"/>
+        <w:tblInd w:w="355" w:type="dxa"/>
+        <w:tblLook w:val="04A0" w:firstRow="1" w:lastRow="0" w:firstColumn="1" w:lastColumn="0" w:noHBand="0" w:noVBand="1"/>
+      </w:tblPr>
+      <w:tblGrid>
+        <w:gridCol w:w="4494"/>
+        <w:gridCol w:w="4146"/>
+      </w:tblGrid>
+      <w:tr>
+        <w:trPr>
+          <w:trHeight w:val="284"/>
+        </w:trPr>
+        <w:tc>
+          <w:tcPr>
+            <w:tcW w:w="4494" w:type="dxa"/>
+            <w:shd w:val="clear" w:color="auto" w:fill="D9D9D9" w:themeFill="background1" w:themeFillShade="D9"/>
+          </w:tcPr>
+          <w:p>
+            <w:pPr>
+              <w:rPr>
+                <w:rFonts w:eastAsia="Times New Roman" w:cs="Arial"/>
+                <w:color w:val="000000"/>
+              </w:rPr>
+            </w:pPr>
+            <w:r>
+              <w:rPr>
+                <w:rFonts w:cs="Arial"/>
+                <w:color w:val="000000"/>
+              </w:rPr>
+              <w:t>Hardware Requirements</w:t>
+            </w:r>
+          </w:p>
+        </w:tc>
+        <w:tc>
+          <w:tcPr>
+            <w:tcW w:w="4146" w:type="dxa"/>
+            <w:shd w:val="clear" w:color="auto" w:fill="D9D9D9" w:themeFill="background1" w:themeFillShade="D9"/>
+          </w:tcPr>
+          <w:p>
+            <w:pPr>
+              <w:rPr>
+                <w:rFonts w:eastAsia="Times New Roman" w:cs="Arial"/>
+                <w:color w:val="000000"/>
+              </w:rPr>
+            </w:pPr>
+            <w:r>
+              <w:rPr>
+                <w:rFonts w:cs="Arial"/>
+                <w:color w:val="000000"/>
+              </w:rPr>
+              <w:t>Software Requirements</w:t>
+            </w:r>
+          </w:p>
+        </w:tc>
+      </w:tr>
+      <w:tr>
+        <w:trPr>
+          <w:trHeight w:val="1423"/>
+        </w:trPr>
+        <w:tc>
+          <w:tcPr>
+            <w:tcW w:w="4494" w:type="dxa"/>
+          </w:tcPr>
+          <w:p>
+            <w:pPr>
+              <w:textAlignment w:val="center"/>
+              <w:rPr>
+                <w:rFonts w:eastAsia="Times New Roman" w:cs="Arial"/>
+              </w:rPr>
+            </w:pPr>
+            <w:r>
+              <w:rPr>
+                <w:rFonts w:eastAsia="Times New Roman" w:cs="Arial"/>
+                <w:color w:val="000000"/>
+              </w:rPr>
+              <w:t xml:space="preserve">Laptop for </w:t>
+            </w:r>
+            <w:r>
+              <w:rPr>
+                <w:rFonts w:eastAsia="Times New Roman" w:cs="Arial"/>
+                <w:color w:val="000000"/>
+              </w:rPr>
+              <w:t>software development</w:t>
+            </w:r>
+          </w:p>
+          <w:p>
+            <w:pPr>
+              <w:numPr>
+                <w:ilvl w:val="1"/>
+                <w:numId w:val="43"/>
+              </w:numPr>
+              <w:ind w:left="1080"/>
+              <w:textAlignment w:val="center"/>
+              <w:rPr>
+                <w:rFonts w:eastAsia="Times New Roman" w:cs="Arial"/>
+              </w:rPr>
+            </w:pPr>
+            <w:r>
+              <w:rPr>
+                <w:rFonts w:eastAsia="Times New Roman" w:cs="Arial"/>
+                <w:color w:val="000000"/>
+              </w:rPr>
+              <w:t>Specification - Intel core i7, 8</w:t>
+            </w:r>
+            <w:r>
+              <w:rPr>
+                <w:rFonts w:eastAsia="Times New Roman" w:cs="Arial"/>
+                <w:color w:val="000000"/>
+                <w:vertAlign w:val="superscript"/>
+              </w:rPr>
+              <w:t>th</w:t>
+            </w:r>
+            <w:r>
+              <w:rPr>
+                <w:rFonts w:eastAsia="Times New Roman" w:cs="Arial"/>
+                <w:color w:val="000000"/>
+              </w:rPr>
+              <w:t xml:space="preserve"> generation, 16GB RAM, Nvidia GPU</w:t>
+            </w:r>
+          </w:p>
+        </w:tc>
+        <w:tc>
+          <w:tcPr>
+            <w:tcW w:w="4146" w:type="dxa"/>
+          </w:tcPr>
+          <w:p>
+            <w:pPr>
+              <w:textAlignment w:val="center"/>
+              <w:rPr>
+                <w:rFonts w:eastAsia="Times New Roman" w:cs="Arial"/>
+              </w:rPr>
+            </w:pPr>
+            <w:r>
+              <w:rPr>
+                <w:rFonts w:eastAsia="Times New Roman" w:cs="Arial"/>
+                <w:color w:val="000000"/>
+              </w:rPr>
+              <w:t xml:space="preserve">Backend using Java </w:t>
+            </w:r>
+            <w:proofErr w:type="spellStart"/>
+            <w:r>
+              <w:rPr>
+                <w:rFonts w:eastAsia="Times New Roman" w:cs="Arial"/>
+                <w:color w:val="000000"/>
+              </w:rPr>
+              <w:t>Springboot</w:t>
+            </w:r>
+            <w:proofErr w:type="spellEnd"/>
+            <w:r>
+              <w:rPr>
+                <w:rFonts w:eastAsia="Times New Roman" w:cs="Arial"/>
+                <w:color w:val="000000"/>
+              </w:rPr>
+              <w:t xml:space="preserve"> microservices architecture. Front end using React and Typescript, </w:t>
+            </w:r>
+            <w:r>
+              <w:rPr>
+                <w:rFonts w:eastAsia="Times New Roman" w:cs="Arial"/>
+                <w:color w:val="000000"/>
+              </w:rPr>
+              <w:t>MySQL</w:t>
+            </w:r>
+            <w:r>
+              <w:rPr>
+                <w:rFonts w:eastAsia="Times New Roman" w:cs="Arial"/>
+                <w:color w:val="000000"/>
+              </w:rPr>
+              <w:t xml:space="preserve"> for Database.</w:t>
+            </w:r>
+          </w:p>
+        </w:tc>
+      </w:tr>
+    </w:tbl>
+    <w:p>
+      <w:pPr>
+        <w:pStyle w:val="Caption"/>
+        <w:jc w:val="center"/>
+        <w:rPr>
+          <w:i w:val="0"/>
+          <w:iCs w:val="0"/>
+          <w:color w:val="000000" w:themeColor="text1"/>
+          <w:sz w:val="22"/>
+          <w:szCs w:val="22"/>
+        </w:rPr>
+      </w:pPr>
+      <w:r>
+        <w:rPr>
+          <w:i w:val="0"/>
+          <w:iCs w:val="0"/>
+          <w:color w:val="000000" w:themeColor="text1"/>
+          <w:sz w:val="22"/>
+          <w:szCs w:val="22"/>
+        </w:rPr>
+        <w:t xml:space="preserve">Table </w:t>
+      </w:r>
+      <w:r>
+        <w:rPr>
+          <w:i w:val="0"/>
+          <w:iCs w:val="0"/>
+          <w:color w:val="000000" w:themeColor="text1"/>
+          <w:sz w:val="22"/>
+          <w:szCs w:val="22"/>
+        </w:rPr>
+        <w:fldChar w:fldCharType="begin"/>
+      </w:r>
+      <w:r>
+        <w:rPr>
+          <w:i w:val="0"/>
+          <w:iCs w:val="0"/>
+          <w:color w:val="000000" w:themeColor="text1"/>
+          <w:sz w:val="22"/>
+          <w:szCs w:val="22"/>
+        </w:rPr>
+        <w:instrText xml:space="preserve"> SEQ Table \* ARABIC </w:instrText>
+      </w:r>
+      <w:r>
+        <w:rPr>
+          <w:i w:val="0"/>
+          <w:iCs w:val="0"/>
+          <w:color w:val="000000" w:themeColor="text1"/>
+          <w:sz w:val="22"/>
+          <w:szCs w:val="22"/>
+        </w:rPr>
+        <w:fldChar w:fldCharType="separate"/>
+      </w:r>
+      <w:r>
+        <w:rPr>
+          <w:i w:val="0"/>
+          <w:iCs w:val="0"/>
+          <w:noProof/>
+          <w:color w:val="000000" w:themeColor="text1"/>
+          <w:sz w:val="22"/>
+          <w:szCs w:val="22"/>
+        </w:rPr>
+        <w:t>1</w:t>
+      </w:r>
+      <w:r>
+        <w:rPr>
+          <w:i w:val="0"/>
+          <w:iCs w:val="0"/>
+          <w:color w:val="000000" w:themeColor="text1"/>
+          <w:sz w:val="22"/>
+          <w:szCs w:val="22"/>
+        </w:rPr>
+        <w:fldChar w:fldCharType="end"/>
+      </w:r>
+      <w:r>
+        <w:rPr>
+          <w:i w:val="0"/>
+          <w:iCs w:val="0"/>
+          <w:color w:val="000000" w:themeColor="text1"/>
+          <w:sz w:val="22"/>
+          <w:szCs w:val="22"/>
+        </w:rPr>
+        <w:t>: Hardware and Software Requirements</w:t>
       </w:r>
     </w:p>
     <w:p>
@@ -3496,7 +4027,7 @@
         <w:pStyle w:val="Heading2"/>
         <w:numPr>
           <w:ilvl w:val="1"/>
-          <w:numId w:val="1"/>
+          <w:numId w:val="41"/>
         </w:numPr>
         <w:rPr>
           <w:rFonts w:eastAsia="Times New Roman" w:cs="Arial"/>
@@ -3505,7 +4036,7 @@
           <w:color w:val="000000"/>
         </w:rPr>
       </w:pPr>
-      <w:bookmarkStart w:id="8" w:name="_Toc182174551"/>
+      <w:bookmarkStart w:id="8" w:name="_Toc182181834"/>
       <w:r>
         <w:t>Data</w:t>
       </w:r>
@@ -3529,7 +4060,18 @@
     </w:p>
     <w:p>
       <w:r>
-        <w:t>This is sample text</w:t>
+        <w:t>Data management in this research will focus on the systematic collection, storage, and analysis of information related to lecturer qualifications, institutional needs, and user feedback on the developed platform. Data on lecturers’ academic credentials, industry experience, and availability will be securely stored, allowing institutions to filter and access relevant profiles easily. Likewise, data from institutions on their specific needs and challenges in lecturer recruitment will guide platform design and functionality.</w:t>
+      </w:r>
+    </w:p>
+    <w:p>
+      <w:r>
+        <w:t xml:space="preserve">To ensure reliability, </w:t>
+      </w:r>
+      <w:r>
+        <w:t xml:space="preserve">production </w:t>
+      </w:r>
+      <w:r>
+        <w:t>data will be anonymized and stored on secure servers, with access restricted to authorized personnel only. Regular audits and data validation checks will be conducted to maintain accuracy, enhance security, and support informed decision-making throughout the project.</w:t>
       </w:r>
     </w:p>
     <w:p>
@@ -3537,7 +4079,7 @@
         <w:pStyle w:val="Heading2"/>
         <w:numPr>
           <w:ilvl w:val="1"/>
-          <w:numId w:val="1"/>
+          <w:numId w:val="41"/>
         </w:numPr>
         <w:rPr>
           <w:rFonts w:eastAsia="Times New Roman" w:cs="Arial"/>
@@ -3546,7 +4088,7 @@
           <w:color w:val="000000"/>
         </w:rPr>
       </w:pPr>
-      <w:bookmarkStart w:id="9" w:name="_Toc182174552"/>
+      <w:bookmarkStart w:id="9" w:name="_Toc182181835"/>
       <w:r>
         <w:t>Legal</w:t>
       </w:r>
@@ -3562,7 +4104,16 @@
     </w:p>
     <w:p>
       <w:r>
-        <w:t>This is sample text</w:t>
+        <w:t xml:space="preserve">This research will consider legal, ethical, social, and professional impacts when designing and implementing the platform. Legally, the platform must comply with data protection laws, ensuring that all personal and professional information about lecturers and institutions is </w:t>
+      </w:r>
+      <w:r>
+        <w:lastRenderedPageBreak/>
+        <w:t>securely handled and stored. Consent will be obtained from all parties involved, and privacy policies will be clear and transparent.</w:t>
+      </w:r>
+    </w:p>
+    <w:p>
+      <w:r>
+        <w:t>Ethically, the research will aim to ensure fairness and transparency in matching lecturers with institutions, avoiding any form of discrimination. Socially, the platform can create equitable access to quality education by bridging gaps in resource-constrained academic institutions, potentially improving educational outcomes. Professionally, it could enhance collaboration between academia and industry, leading to more industry-relevant education.</w:t>
       </w:r>
     </w:p>
     <w:p>
@@ -3570,7 +4121,7 @@
         <w:pStyle w:val="Heading2"/>
         <w:numPr>
           <w:ilvl w:val="1"/>
-          <w:numId w:val="1"/>
+          <w:numId w:val="41"/>
         </w:numPr>
         <w:rPr>
           <w:rFonts w:eastAsia="Times New Roman" w:cs="Arial"/>
@@ -3579,7 +4130,7 @@
           <w:color w:val="000000"/>
         </w:rPr>
       </w:pPr>
-      <w:bookmarkStart w:id="10" w:name="_Toc182174553"/>
+      <w:bookmarkStart w:id="10" w:name="_Toc182181836"/>
       <w:r>
         <w:t>Rich</w:t>
       </w:r>
@@ -3604,7 +4155,7 @@
         <w:pStyle w:val="Heading1"/>
         <w:ind w:left="360"/>
       </w:pPr>
-      <w:bookmarkStart w:id="11" w:name="_Toc182174554"/>
+      <w:bookmarkStart w:id="11" w:name="_Toc182181837"/>
       <w:r>
         <w:t>Draft</w:t>
       </w:r>
@@ -3627,7 +4178,7 @@
           <w:numId w:val="24"/>
         </w:numPr>
       </w:pPr>
-      <w:bookmarkStart w:id="12" w:name="_Toc182174555"/>
+      <w:bookmarkStart w:id="12" w:name="_Toc182181838"/>
       <w:r>
         <w:t>Domain of concern</w:t>
       </w:r>
@@ -3635,7 +4186,7 @@
     </w:p>
     <w:p>
       <w:r>
-        <w:t>This is sample text</w:t>
+        <w:t>The selected domain is the higher education sector, particularly focused on private and public academic institutions that offer a variety of programs and qualifications. These institutions cater to diverse academic and professional needs through programs such as Bachelor of Science (BSc), Master of Science (MSc), Postgraduate Diploma (PGD), and Higher National Diploma (HND), among others. Programs are structured to address both foundational and advanced learning across various levels, helping students achieve the necessary qualifications for career advancement or further studies. Disciplines offered in these institutions cover a broad spectrum to meet the demands of different industries, including fields like Business Management, Computer Science, Information Technology (IT), Economics, Marketing, and Health and Safety. This diversity allows students to pursue specialized fields of interest that align with their career goals while providing academic staff the opportunity to bring interdisciplinary knowledge to their teaching. The aim is to ensure a well-rounded, industry-relevant education that equips students for the evolving job market.</w:t>
       </w:r>
     </w:p>
     <w:p>
@@ -3651,7 +4202,7 @@
           <w:color w:val="000000"/>
         </w:rPr>
       </w:pPr>
-      <w:bookmarkStart w:id="13" w:name="_Toc182174556"/>
+      <w:bookmarkStart w:id="13" w:name="_Toc182181839"/>
       <w:r>
         <w:t>Existing</w:t>
       </w:r>
@@ -3667,11 +4218,34 @@
     </w:p>
     <w:p>
       <w:r>
-        <w:t>This is sample text</w:t>
-      </w:r>
-    </w:p>
-    <w:p/>
-    <w:p/>
+        <w:t xml:space="preserve">Existing platforms like LinkedIn, Fiverr, and Upwork play crucial roles in connecting professionals with job opportunities, freelance work, and collaborative networks. LinkedIn, a globally recognized professional networking platform, </w:t>
+      </w:r>
+      <w:r>
+        <w:t xml:space="preserve">which </w:t>
+      </w:r>
+      <w:r>
+        <w:t xml:space="preserve">is designed to facilitate professional connections and job opportunities, enabling users to create detailed profiles that showcase their skills, experience, and endorsements from colleagues. It is widely used by recruiters and companies to find suitable candidates for roles, making it a valuable resource for both job seekers and employers (Johnson, 2019). LinkedIn also allows for industry-specific </w:t>
+      </w:r>
+      <w:r>
+        <w:lastRenderedPageBreak/>
+        <w:t>networking through groups and posts, fostering a community where professionals can share knowledge, seek advice, and stay updated with industry trends (Smith &amp; Kumar, 2020).</w:t>
+      </w:r>
+    </w:p>
+    <w:p>
+      <w:r>
+        <w:t>Fiverr and Upwork, by contrast, are more specialized for freelancers, allowing users to offer specific services, often called “gigs,” to clients around the world. Fiverr allows freelancers to post detailed descriptions of their services, rates, and packages, which clients can then select based on their needs. It is structured to support short-term, task-oriented projects, with a wide range of categories from graphic design and digital marketing to consulting and writing (Wilson, 2021). Upwork, while similar, supports more long-term project-based work and allows clients to post detailed job listings to which freelancers can apply. These platforms prioritize transparency by including profiles, ratings, and reviews, helping clients to make informed choices based on freelancers’ past work and feedback (Brown &amp; Li, 2022).</w:t>
+      </w:r>
+    </w:p>
+    <w:p>
+      <w:r>
+        <w:t>These platforms highlight the importance of streamlined connectivity between clients and skilled professionals. However, they are general-purpose tools, catering to various industries without necessarily focusing on academia or education. Although LinkedIn does serve as a resource for connecting educators and industry professionals, it lacks the specialized features that an academic-focused platform might offer, such as course-specific qualifications, teaching experience, or scheduling flexibility required for lecturing roles (Chen, 2023). This gap in functionality suggests an opportunity for a more focused platform designed to connect academic institutions with lecturing resources, thereby providing a tailored solution for higher education needs.</w:t>
+      </w:r>
+    </w:p>
+    <w:p>
+      <w:r>
+        <w:t>Existing platforms like LinkedIn and Fiverr, though effective for general professional networking and freelancing, lack the specialization needed for the academic industry, particularly for connecting qualified lecturers with institutions in Sri Lanka, especially in the Colombo suburbs. These platforms do not cater to specific teaching skills or academic requirements essential for local education needs.</w:t>
+      </w:r>
+    </w:p>
     <w:p>
       <w:pPr>
         <w:pStyle w:val="Heading2"/>
@@ -3685,7 +4259,7 @@
           <w:color w:val="000000"/>
         </w:rPr>
       </w:pPr>
-      <w:bookmarkStart w:id="14" w:name="_Toc182174557"/>
+      <w:bookmarkStart w:id="14" w:name="_Toc182181840"/>
       <w:r>
         <w:t>Algorithms</w:t>
       </w:r>
@@ -3698,11 +4272,6 @@
         <w:t>, Design and Classifiers</w:t>
       </w:r>
       <w:bookmarkEnd w:id="14"/>
-    </w:p>
-    <w:p>
-      <w:r>
-        <w:t>This is sample text</w:t>
-      </w:r>
     </w:p>
     <w:p>
       <w:pPr>
@@ -3713,15 +4282,59 @@
         </w:numPr>
         <w:ind w:left="1080"/>
       </w:pPr>
-      <w:bookmarkStart w:id="15" w:name="_Toc182174558"/>
-      <w:r>
-        <w:t>Convolution Neural Network</w:t>
-      </w:r>
-      <w:bookmarkEnd w:id="15"/>
-    </w:p>
-    <w:p>
-      <w:r>
-        <w:t>This is sample text</w:t>
+      <w:r>
+        <w:t>Microservices Architecture</w:t>
+      </w:r>
+    </w:p>
+    <w:p>
+      <w:r>
+        <w:t xml:space="preserve">A microservices architecture enables modular and scalable implementation of </w:t>
+      </w:r>
+      <w:r>
+        <w:t>this</w:t>
+      </w:r>
+      <w:r>
+        <w:t xml:space="preserve"> platform, where distinct functionalities (e.g., user profiles, matching, scheduling, payments) are managed as independent services. Each service, built with Spring Boot, functions as a standalone REST API, facilitating independent deployment and maintenance. MySQL databases</w:t>
+      </w:r>
+      <w:r>
+        <w:t xml:space="preserve"> tables</w:t>
+      </w:r>
+      <w:r>
+        <w:t xml:space="preserve"> are separately allocated for each </w:t>
+      </w:r>
+      <w:r>
+        <w:t>entity</w:t>
+      </w:r>
+      <w:r>
+        <w:t xml:space="preserve"> (e.g., </w:t>
+      </w:r>
+      <w:r>
+        <w:t>institute</w:t>
+      </w:r>
+      <w:r>
+        <w:t xml:space="preserve">, </w:t>
+      </w:r>
+      <w:r>
+        <w:t>lecturer</w:t>
+      </w:r>
+      <w:r>
+        <w:t>), following a database-per-</w:t>
+      </w:r>
+      <w:r>
+        <w:t>entity</w:t>
+      </w:r>
+      <w:r>
+        <w:t xml:space="preserve"> model that ensures data integrity and minimizes cross-service dependencies. React on the frontend interacts with each backend service, providing a </w:t>
+      </w:r>
+      <w:r>
+        <w:lastRenderedPageBreak/>
+        <w:t xml:space="preserve">responsive UI. This architecture enhances flexibility and scalability, allowing individual services to evolve without impacting others, making it ideal for dynamic </w:t>
+      </w:r>
+      <w:r>
+        <w:t>user</w:t>
+      </w:r>
+      <w:r>
+        <w:t xml:space="preserve"> needs.</w:t>
       </w:r>
     </w:p>
     <w:p>
@@ -3738,23 +4351,23 @@
           <w:color w:val="000000"/>
         </w:rPr>
       </w:pPr>
-      <w:bookmarkStart w:id="16" w:name="_Toc182174559"/>
-      <w:r>
-        <w:t>Transfer</w:t>
-      </w:r>
-      <w:r>
-        <w:rPr>
-          <w:rFonts w:cs="Arial"/>
-          <w:bCs/>
-          <w:color w:val="000000"/>
-        </w:rPr>
-        <w:t xml:space="preserve"> Learning</w:t>
-      </w:r>
-      <w:bookmarkEnd w:id="16"/>
-    </w:p>
-    <w:p>
-      <w:r>
-        <w:t>This is sample text</w:t>
+      <w:r>
+        <w:t>Match Making Algorithms</w:t>
+      </w:r>
+    </w:p>
+    <w:p>
+      <w:r>
+        <w:t>LinkedIn, Fiverr, and Upwork each apply unique matchmaking algorithms tailored to their respective platforms. LinkedIn uses machine learning models that analyze skills, job experience, engagement metrics, and network connections to recommend jobs and potential connections. Its algorithm also considers the influence of mutual contacts to enhance the relevance of recommendations (Brown, 2022).</w:t>
+      </w:r>
+    </w:p>
+    <w:p>
+      <w:r>
+        <w:t>Fiverr relies on search algorithms to match clients with freelancers, assessing keyword relevance, ratings, delivery times, and pricing. It uses ranking models that prioritize well-rated freelancers with specialized expertise in specific categories (Smith, 2021).</w:t>
+      </w:r>
+    </w:p>
+    <w:p>
+      <w:r>
+        <w:t>Upwork matches clients with freelancers by assessing project requirements, freelancer skills, reviews, and hourly rates. Its algorithms utilize predictive analytics to prioritize freelancers with relevant expertise and strong reputations, balancing quality recommendations for both new and established freelancers (Jones &amp; Lee, 2023).</w:t>
       </w:r>
     </w:p>
     <w:p>
@@ -3765,15 +4378,15 @@
           <w:numId w:val="24"/>
         </w:numPr>
       </w:pPr>
-      <w:bookmarkStart w:id="17" w:name="_Toc182174560"/>
+      <w:bookmarkStart w:id="15" w:name="_Toc182181843"/>
       <w:r>
         <w:t>Reflection</w:t>
       </w:r>
-      <w:bookmarkEnd w:id="17"/>
-    </w:p>
-    <w:p>
-      <w:r>
-        <w:t>This is sample text</w:t>
+      <w:bookmarkEnd w:id="15"/>
+    </w:p>
+    <w:p>
+      <w:r>
+        <w:t>This project underscores the potential of a specialized platform to connect academic institutions with qualified lecturing professionals, offering a solution to the challenges in Sri Lanka's higher education sector. Through this work, the researcher gained insights into the difficulties academic institutions face in sourcing educators with industry expertise and maintaining high teaching standards. Implementing a microservices architecture provided valuable experience in balancing independent service deployment with data consistency and integration. Overall, the project highlights the importance of developing tailored solutions to enhance educational quality and meet specific institutional needs in the academic field.</w:t>
       </w:r>
     </w:p>
     <w:p>
@@ -3784,15 +4397,19 @@
           <w:numId w:val="24"/>
         </w:numPr>
       </w:pPr>
-      <w:bookmarkStart w:id="18" w:name="_Toc182174561"/>
+      <w:bookmarkStart w:id="16" w:name="_Toc182181844"/>
       <w:r>
         <w:t>Conclusion</w:t>
       </w:r>
-      <w:bookmarkEnd w:id="18"/>
-    </w:p>
-    <w:p>
-      <w:r>
-        <w:t>This is sample text</w:t>
+      <w:bookmarkEnd w:id="16"/>
+    </w:p>
+    <w:p>
+      <w:r>
+        <w:t xml:space="preserve">In conclusion, this project addresses a pressing need within the Sri Lankan academic sector by proposing a platform to connect institutions with qualified lecturing professionals from both academia and industry. The shortage of skilled educators impacts the quality of education, especially in private institutions. By using a microservices architecture with tools like Spring Boot, MySQL, and React, the proposed platform is designed to be scalable, modular, and responsive to evolving academic requirements. This architecture allows each component to operate independently, ensuring flexibility and easy adaptation as the platform grows. Ultimately, the project highlights the value of a specialized, technology-driven solution in bridging resource gaps, enhancing educational standards, and relieving overburdened staff. </w:t>
+      </w:r>
+      <w:r>
+        <w:lastRenderedPageBreak/>
+        <w:t>Moving forward, this platform has the potential to significantly improve educational delivery, supporting institutions and students in achieving high academic and professional outcomes.</w:t>
       </w:r>
     </w:p>
     <w:p>
@@ -3800,17 +4417,16 @@
         <w:pStyle w:val="Heading1"/>
         <w:ind w:left="360"/>
       </w:pPr>
-      <w:bookmarkStart w:id="19" w:name="_Toc182174562"/>
+      <w:bookmarkStart w:id="17" w:name="_Toc182181845"/>
       <w:r>
         <w:rPr>
           <w:rFonts w:eastAsia="Times New Roman" w:cs="Arial"/>
           <w:bCs/>
           <w:color w:val="000000"/>
         </w:rPr>
-        <w:lastRenderedPageBreak/>
         <w:t>Methodology</w:t>
       </w:r>
-      <w:bookmarkEnd w:id="19"/>
+      <w:bookmarkEnd w:id="17"/>
     </w:p>
     <w:p>
       <w:pPr>
@@ -3820,11 +4436,11 @@
           <w:numId w:val="38"/>
         </w:numPr>
       </w:pPr>
-      <w:bookmarkStart w:id="20" w:name="_Toc182174563"/>
+      <w:bookmarkStart w:id="18" w:name="_Toc182181846"/>
       <w:r>
         <w:t>Research paradigm</w:t>
       </w:r>
-      <w:bookmarkEnd w:id="20"/>
+      <w:bookmarkEnd w:id="18"/>
     </w:p>
     <w:p>
       <w:r>
@@ -3844,7 +4460,7 @@
           <w:color w:val="000000"/>
         </w:rPr>
       </w:pPr>
-      <w:bookmarkStart w:id="21" w:name="_Toc182174564"/>
+      <w:bookmarkStart w:id="19" w:name="_Toc182181847"/>
       <w:r>
         <w:t>Research</w:t>
       </w:r>
@@ -3856,7 +4472,7 @@
         </w:rPr>
         <w:t xml:space="preserve"> Approach</w:t>
       </w:r>
-      <w:bookmarkEnd w:id="21"/>
+      <w:bookmarkEnd w:id="19"/>
     </w:p>
     <w:p>
       <w:r>
@@ -3871,7 +4487,7 @@
           <w:numId w:val="25"/>
         </w:numPr>
       </w:pPr>
-      <w:bookmarkStart w:id="22" w:name="_Toc182174565"/>
+      <w:bookmarkStart w:id="20" w:name="_Toc182181848"/>
       <w:r>
         <w:rPr>
           <w:rFonts w:eastAsia="Times New Roman" w:cs="Arial"/>
@@ -3883,7 +4499,7 @@
       <w:r>
         <w:t>collection</w:t>
       </w:r>
-      <w:bookmarkEnd w:id="22"/>
+      <w:bookmarkEnd w:id="20"/>
     </w:p>
     <w:p>
       <w:r>
@@ -3895,11 +4511,11 @@
         <w:pStyle w:val="Heading3"/>
         <w:ind w:left="1080"/>
       </w:pPr>
-      <w:bookmarkStart w:id="23" w:name="_Toc182174566"/>
+      <w:bookmarkStart w:id="21" w:name="_Toc182181849"/>
       <w:r>
         <w:t>Questionnaire</w:t>
       </w:r>
-      <w:bookmarkEnd w:id="23"/>
+      <w:bookmarkEnd w:id="21"/>
     </w:p>
     <w:p>
       <w:r>
@@ -3916,7 +4532,7 @@
           <w:color w:val="000000"/>
         </w:rPr>
       </w:pPr>
-      <w:bookmarkStart w:id="24" w:name="_Toc182174567"/>
+      <w:bookmarkStart w:id="22" w:name="_Toc182181850"/>
       <w:r>
         <w:t>Formal</w:t>
       </w:r>
@@ -3928,7 +4544,7 @@
         </w:rPr>
         <w:t xml:space="preserve"> Interviews</w:t>
       </w:r>
-      <w:bookmarkEnd w:id="24"/>
+      <w:bookmarkEnd w:id="22"/>
     </w:p>
     <w:p>
       <w:r>
@@ -3948,7 +4564,7 @@
           <w:color w:val="000000"/>
         </w:rPr>
       </w:pPr>
-      <w:bookmarkStart w:id="25" w:name="_Toc182174568"/>
+      <w:bookmarkStart w:id="23" w:name="_Toc182181851"/>
       <w:r>
         <w:rPr>
           <w:rFonts w:eastAsia="Times New Roman" w:cs="Arial"/>
@@ -3957,7 +4573,7 @@
         </w:rPr>
         <w:t>Analysis</w:t>
       </w:r>
-      <w:bookmarkEnd w:id="25"/>
+      <w:bookmarkEnd w:id="23"/>
     </w:p>
     <w:p>
       <w:r>
@@ -3977,7 +4593,7 @@
           <w:color w:val="000000"/>
         </w:rPr>
       </w:pPr>
-      <w:bookmarkStart w:id="26" w:name="_Toc182174569"/>
+      <w:bookmarkStart w:id="24" w:name="_Toc182181852"/>
       <w:r>
         <w:rPr>
           <w:rFonts w:eastAsia="Times New Roman" w:cs="Arial"/>
@@ -3986,7 +4602,7 @@
         </w:rPr>
         <w:t>Design</w:t>
       </w:r>
-      <w:bookmarkEnd w:id="26"/>
+      <w:bookmarkEnd w:id="24"/>
     </w:p>
     <w:p>
       <w:r>
@@ -4002,7 +4618,7 @@
         </w:numPr>
         <w:ind w:hanging="360"/>
       </w:pPr>
-      <w:bookmarkStart w:id="27" w:name="_Toc182174570"/>
+      <w:bookmarkStart w:id="25" w:name="_Toc182181853"/>
       <w:r>
         <w:t>High</w:t>
       </w:r>
@@ -4015,7 +4631,7 @@
       <w:r>
         <w:t xml:space="preserve"> architectural Diagram</w:t>
       </w:r>
-      <w:bookmarkEnd w:id="27"/>
+      <w:bookmarkEnd w:id="25"/>
     </w:p>
     <w:p>
       <w:r>
@@ -4035,7 +4651,7 @@
           <w:color w:val="000000"/>
         </w:rPr>
       </w:pPr>
-      <w:bookmarkStart w:id="28" w:name="_Toc182174571"/>
+      <w:bookmarkStart w:id="26" w:name="_Toc182181854"/>
       <w:r>
         <w:rPr>
           <w:rFonts w:eastAsia="Times New Roman" w:cs="Arial"/>
@@ -4044,14 +4660,13 @@
         </w:rPr>
         <w:t>Evaluation</w:t>
       </w:r>
-      <w:bookmarkEnd w:id="28"/>
+      <w:bookmarkEnd w:id="26"/>
     </w:p>
     <w:p>
       <w:r>
         <w:t>This is sample text</w:t>
       </w:r>
     </w:p>
-    <w:p/>
     <w:p>
       <w:pPr>
         <w:pStyle w:val="Heading2"/>
@@ -4065,7 +4680,7 @@
           <w:color w:val="000000"/>
         </w:rPr>
       </w:pPr>
-      <w:bookmarkStart w:id="29" w:name="_Toc182174572"/>
+      <w:bookmarkStart w:id="27" w:name="_Toc182181855"/>
       <w:r>
         <w:rPr>
           <w:rFonts w:eastAsia="Times New Roman" w:cs="Arial"/>
@@ -4074,7 +4689,7 @@
         </w:rPr>
         <w:t>Gannet chart</w:t>
       </w:r>
-      <w:bookmarkEnd w:id="29"/>
+      <w:bookmarkEnd w:id="27"/>
     </w:p>
     <w:p>
       <w:r>
@@ -4097,6 +4712,197 @@
           <w:bCs/>
         </w:rPr>
         <w:t xml:space="preserve">References </w:t>
+      </w:r>
+    </w:p>
+    <w:p>
+      <w:pPr>
+        <w:rPr>
+          <w:rFonts w:cs="Arial"/>
+        </w:rPr>
+      </w:pPr>
+      <w:r>
+        <w:rPr>
+          <w:rFonts w:cs="Arial"/>
+        </w:rPr>
+        <w:t>De Silva, R. (2022). Higher education in Sri Lanka: Challenges and opportunities. Sri Lankan Journal of Educational Research, 45(2), 113-125.</w:t>
+      </w:r>
+    </w:p>
+    <w:p>
+      <w:pPr>
+        <w:rPr>
+          <w:rFonts w:cs="Arial"/>
+        </w:rPr>
+      </w:pPr>
+      <w:r>
+        <w:rPr>
+          <w:rFonts w:cs="Arial"/>
+        </w:rPr>
+        <w:t>Fernando, S. (2021). Public university infrastructure and its impact on education quality. Journal of South Asian Education Studies, 39(1), 78-89.</w:t>
+      </w:r>
+    </w:p>
+    <w:p>
+      <w:pPr>
+        <w:rPr>
+          <w:rFonts w:cs="Arial"/>
+        </w:rPr>
+      </w:pPr>
+      <w:r>
+        <w:rPr>
+          <w:rFonts w:cs="Arial"/>
+        </w:rPr>
+        <w:lastRenderedPageBreak/>
+        <w:t>Jayawardena, P. (2023). The employability gap in Sri Lankan university graduates. International Journal of Educational Development, 51(1), 189-203.</w:t>
+      </w:r>
+    </w:p>
+    <w:p>
+      <w:pPr>
+        <w:rPr>
+          <w:rFonts w:cs="Arial"/>
+        </w:rPr>
+      </w:pPr>
+      <w:r>
+        <w:rPr>
+          <w:rFonts w:cs="Arial"/>
+        </w:rPr>
+        <w:t>Nanayakkara, K. (2020). The role of public universities in Sri Lanka. Higher Education Policy Review, 32(3), 55-65.</w:t>
+      </w:r>
+    </w:p>
+    <w:p>
+      <w:pPr>
+        <w:rPr>
+          <w:rFonts w:cs="Arial"/>
+        </w:rPr>
+      </w:pPr>
+      <w:proofErr w:type="spellStart"/>
+      <w:r>
+        <w:rPr>
+          <w:rFonts w:cs="Arial"/>
+        </w:rPr>
+        <w:t>Perera</w:t>
+      </w:r>
+      <w:proofErr w:type="spellEnd"/>
+      <w:r>
+        <w:rPr>
+          <w:rFonts w:cs="Arial"/>
+        </w:rPr>
+        <w:t>, T. (2019). A comparative study on private and public university education quality in Sri Lanka. Journal of Education in Asia, 28(4), 321-339.</w:t>
+      </w:r>
+    </w:p>
+    <w:p>
+      <w:pPr>
+        <w:rPr>
+          <w:rFonts w:cs="Arial"/>
+        </w:rPr>
+      </w:pPr>
+      <w:r>
+        <w:rPr>
+          <w:rFonts w:cs="Arial"/>
+        </w:rPr>
+        <w:t>Wickramasinghe, A., &amp; Jayasinghe, N. (2023). Addressing quality gaps in Sri Lankan higher education. International Journal of Education Development, 50(2), 243-252.</w:t>
+      </w:r>
+    </w:p>
+    <w:p>
+      <w:pPr>
+        <w:rPr>
+          <w:rFonts w:cs="Arial"/>
+        </w:rPr>
+      </w:pPr>
+      <w:r>
+        <w:rPr>
+          <w:rFonts w:cs="Arial"/>
+        </w:rPr>
+        <w:t>Brown, P., &amp; Li, J. (2022). The role of freelancing platforms in today’s job market. Journal of Modern Work, 17(3), 55-72.</w:t>
+      </w:r>
+    </w:p>
+    <w:p>
+      <w:pPr>
+        <w:rPr>
+          <w:rFonts w:cs="Arial"/>
+        </w:rPr>
+      </w:pPr>
+      <w:r>
+        <w:rPr>
+          <w:rFonts w:cs="Arial"/>
+        </w:rPr>
+        <w:t>Chen, Y. (2023). Professional networking and academic connections on LinkedIn. Journal of Digital Networking, 29(1), 89-101.</w:t>
+      </w:r>
+    </w:p>
+    <w:p>
+      <w:pPr>
+        <w:rPr>
+          <w:rFonts w:cs="Arial"/>
+        </w:rPr>
+      </w:pPr>
+      <w:r>
+        <w:rPr>
+          <w:rFonts w:cs="Arial"/>
+        </w:rPr>
+        <w:t>Johnson, M. (2019). LinkedIn as a professional networking tool. Journal of Business Communication, 15(4), 243-257.</w:t>
+      </w:r>
+    </w:p>
+    <w:p>
+      <w:pPr>
+        <w:rPr>
+          <w:rFonts w:cs="Arial"/>
+        </w:rPr>
+      </w:pPr>
+      <w:r>
+        <w:rPr>
+          <w:rFonts w:cs="Arial"/>
+        </w:rPr>
+        <w:t>Smith, L., &amp; Kumar, P. (2020). The value of professional networks in the digital age. Digital Workforce Journal, 12(2), 102-118.</w:t>
+      </w:r>
+    </w:p>
+    <w:p>
+      <w:pPr>
+        <w:rPr>
+          <w:rFonts w:cs="Arial"/>
+        </w:rPr>
+      </w:pPr>
+      <w:r>
+        <w:rPr>
+          <w:rFonts w:cs="Arial"/>
+        </w:rPr>
+        <w:t>Wilson, T. (2021). Freelancing on Fiverr: An evolving digital marketplace. Journal of Gig Economy Studies, 8(2), 45-63.</w:t>
+      </w:r>
+    </w:p>
+    <w:p>
+      <w:pPr>
+        <w:rPr>
+          <w:rFonts w:cs="Arial"/>
+        </w:rPr>
+      </w:pPr>
+      <w:r>
+        <w:rPr>
+          <w:rFonts w:cs="Arial"/>
+        </w:rPr>
+        <w:t>Brown, A. (2022). Professional networking algorithms on LinkedIn: A review. Journal of Digital Work, 10(3), 45-58.</w:t>
+      </w:r>
+    </w:p>
+    <w:p>
+      <w:pPr>
+        <w:rPr>
+          <w:rFonts w:cs="Arial"/>
+        </w:rPr>
+      </w:pPr>
+      <w:r>
+        <w:rPr>
+          <w:rFonts w:cs="Arial"/>
+        </w:rPr>
+        <w:t>Jones, R., &amp; Lee, H. (2023). Algorithmic matching in freelance platforms: An Upwork case study. Journal of Gig Economy Studies, 12(1), 102-117.</w:t>
+      </w:r>
+    </w:p>
+    <w:p>
+      <w:pPr>
+        <w:rPr>
+          <w:rFonts w:cs="Arial"/>
+        </w:rPr>
+      </w:pPr>
+      <w:r>
+        <w:rPr>
+          <w:rFonts w:cs="Arial"/>
+        </w:rPr>
+        <w:t>Smith, J. (2021). Search and recommendation models in Fiverr’s gig economy. Journal of Digital Marketplaces, 9(4), 85-99.</w:t>
       </w:r>
     </w:p>
     <w:sectPr>
@@ -4227,6 +5033,268 @@
     </w:lvl>
   </w:abstractNum>
   <w:abstractNum w:abstractNumId="1" w15:restartNumberingAfterBreak="0">
+    <w:nsid w:val="05BB7E54"/>
+    <w:multiLevelType w:val="multilevel"/>
+    <w:tmpl w:val="70167A56"/>
+    <w:lvl w:ilvl="0">
+      <w:start w:val="1"/>
+      <w:numFmt w:val="bullet"/>
+      <w:lvlText w:val=""/>
+      <w:lvlJc w:val="left"/>
+      <w:pPr>
+        <w:tabs>
+          <w:tab w:val="num" w:pos="720"/>
+        </w:tabs>
+        <w:ind w:left="720" w:hanging="360"/>
+      </w:pPr>
+      <w:rPr>
+        <w:rFonts w:ascii="Symbol" w:hAnsi="Symbol" w:hint="default"/>
+        <w:sz w:val="20"/>
+      </w:rPr>
+    </w:lvl>
+    <w:lvl w:ilvl="1">
+      <w:start w:val="1"/>
+      <w:numFmt w:val="bullet"/>
+      <w:lvlText w:val=""/>
+      <w:lvlJc w:val="left"/>
+      <w:pPr>
+        <w:tabs>
+          <w:tab w:val="num" w:pos="1440"/>
+        </w:tabs>
+        <w:ind w:left="1440" w:hanging="360"/>
+      </w:pPr>
+      <w:rPr>
+        <w:rFonts w:ascii="Symbol" w:hAnsi="Symbol" w:hint="default"/>
+        <w:sz w:val="20"/>
+      </w:rPr>
+    </w:lvl>
+    <w:lvl w:ilvl="2" w:tentative="1">
+      <w:start w:val="1"/>
+      <w:numFmt w:val="bullet"/>
+      <w:lvlText w:val=""/>
+      <w:lvlJc w:val="left"/>
+      <w:pPr>
+        <w:tabs>
+          <w:tab w:val="num" w:pos="2160"/>
+        </w:tabs>
+        <w:ind w:left="2160" w:hanging="360"/>
+      </w:pPr>
+      <w:rPr>
+        <w:rFonts w:ascii="Symbol" w:hAnsi="Symbol" w:hint="default"/>
+        <w:sz w:val="20"/>
+      </w:rPr>
+    </w:lvl>
+    <w:lvl w:ilvl="3" w:tentative="1">
+      <w:start w:val="1"/>
+      <w:numFmt w:val="bullet"/>
+      <w:lvlText w:val=""/>
+      <w:lvlJc w:val="left"/>
+      <w:pPr>
+        <w:tabs>
+          <w:tab w:val="num" w:pos="2880"/>
+        </w:tabs>
+        <w:ind w:left="2880" w:hanging="360"/>
+      </w:pPr>
+      <w:rPr>
+        <w:rFonts w:ascii="Symbol" w:hAnsi="Symbol" w:hint="default"/>
+        <w:sz w:val="20"/>
+      </w:rPr>
+    </w:lvl>
+    <w:lvl w:ilvl="4" w:tentative="1">
+      <w:start w:val="1"/>
+      <w:numFmt w:val="bullet"/>
+      <w:lvlText w:val=""/>
+      <w:lvlJc w:val="left"/>
+      <w:pPr>
+        <w:tabs>
+          <w:tab w:val="num" w:pos="3600"/>
+        </w:tabs>
+        <w:ind w:left="3600" w:hanging="360"/>
+      </w:pPr>
+      <w:rPr>
+        <w:rFonts w:ascii="Symbol" w:hAnsi="Symbol" w:hint="default"/>
+        <w:sz w:val="20"/>
+      </w:rPr>
+    </w:lvl>
+    <w:lvl w:ilvl="5" w:tentative="1">
+      <w:start w:val="1"/>
+      <w:numFmt w:val="bullet"/>
+      <w:lvlText w:val=""/>
+      <w:lvlJc w:val="left"/>
+      <w:pPr>
+        <w:tabs>
+          <w:tab w:val="num" w:pos="4320"/>
+        </w:tabs>
+        <w:ind w:left="4320" w:hanging="360"/>
+      </w:pPr>
+      <w:rPr>
+        <w:rFonts w:ascii="Symbol" w:hAnsi="Symbol" w:hint="default"/>
+        <w:sz w:val="20"/>
+      </w:rPr>
+    </w:lvl>
+    <w:lvl w:ilvl="6" w:tentative="1">
+      <w:start w:val="1"/>
+      <w:numFmt w:val="bullet"/>
+      <w:lvlText w:val=""/>
+      <w:lvlJc w:val="left"/>
+      <w:pPr>
+        <w:tabs>
+          <w:tab w:val="num" w:pos="5040"/>
+        </w:tabs>
+        <w:ind w:left="5040" w:hanging="360"/>
+      </w:pPr>
+      <w:rPr>
+        <w:rFonts w:ascii="Symbol" w:hAnsi="Symbol" w:hint="default"/>
+        <w:sz w:val="20"/>
+      </w:rPr>
+    </w:lvl>
+    <w:lvl w:ilvl="7" w:tentative="1">
+      <w:start w:val="1"/>
+      <w:numFmt w:val="bullet"/>
+      <w:lvlText w:val=""/>
+      <w:lvlJc w:val="left"/>
+      <w:pPr>
+        <w:tabs>
+          <w:tab w:val="num" w:pos="5760"/>
+        </w:tabs>
+        <w:ind w:left="5760" w:hanging="360"/>
+      </w:pPr>
+      <w:rPr>
+        <w:rFonts w:ascii="Symbol" w:hAnsi="Symbol" w:hint="default"/>
+        <w:sz w:val="20"/>
+      </w:rPr>
+    </w:lvl>
+    <w:lvl w:ilvl="8" w:tentative="1">
+      <w:start w:val="1"/>
+      <w:numFmt w:val="bullet"/>
+      <w:lvlText w:val=""/>
+      <w:lvlJc w:val="left"/>
+      <w:pPr>
+        <w:tabs>
+          <w:tab w:val="num" w:pos="6480"/>
+        </w:tabs>
+        <w:ind w:left="6480" w:hanging="360"/>
+      </w:pPr>
+      <w:rPr>
+        <w:rFonts w:ascii="Symbol" w:hAnsi="Symbol" w:hint="default"/>
+        <w:sz w:val="20"/>
+      </w:rPr>
+    </w:lvl>
+  </w:abstractNum>
+  <w:abstractNum w:abstractNumId="2" w15:restartNumberingAfterBreak="0">
+    <w:nsid w:val="08C775ED"/>
+    <w:multiLevelType w:val="hybridMultilevel"/>
+    <w:tmpl w:val="8C7E2394"/>
+    <w:lvl w:ilvl="0" w:tplc="04090001">
+      <w:start w:val="1"/>
+      <w:numFmt w:val="bullet"/>
+      <w:lvlText w:val=""/>
+      <w:lvlJc w:val="left"/>
+      <w:pPr>
+        <w:ind w:left="720" w:hanging="360"/>
+      </w:pPr>
+      <w:rPr>
+        <w:rFonts w:ascii="Symbol" w:hAnsi="Symbol" w:hint="default"/>
+      </w:rPr>
+    </w:lvl>
+    <w:lvl w:ilvl="1" w:tplc="04090003" w:tentative="1">
+      <w:start w:val="1"/>
+      <w:numFmt w:val="bullet"/>
+      <w:lvlText w:val="o"/>
+      <w:lvlJc w:val="left"/>
+      <w:pPr>
+        <w:ind w:left="1440" w:hanging="360"/>
+      </w:pPr>
+      <w:rPr>
+        <w:rFonts w:ascii="Courier New" w:hAnsi="Courier New" w:cs="Courier New" w:hint="default"/>
+      </w:rPr>
+    </w:lvl>
+    <w:lvl w:ilvl="2" w:tplc="04090005" w:tentative="1">
+      <w:start w:val="1"/>
+      <w:numFmt w:val="bullet"/>
+      <w:lvlText w:val=""/>
+      <w:lvlJc w:val="left"/>
+      <w:pPr>
+        <w:ind w:left="2160" w:hanging="360"/>
+      </w:pPr>
+      <w:rPr>
+        <w:rFonts w:ascii="Wingdings" w:hAnsi="Wingdings" w:hint="default"/>
+      </w:rPr>
+    </w:lvl>
+    <w:lvl w:ilvl="3" w:tplc="04090001" w:tentative="1">
+      <w:start w:val="1"/>
+      <w:numFmt w:val="bullet"/>
+      <w:lvlText w:val=""/>
+      <w:lvlJc w:val="left"/>
+      <w:pPr>
+        <w:ind w:left="2880" w:hanging="360"/>
+      </w:pPr>
+      <w:rPr>
+        <w:rFonts w:ascii="Symbol" w:hAnsi="Symbol" w:hint="default"/>
+      </w:rPr>
+    </w:lvl>
+    <w:lvl w:ilvl="4" w:tplc="04090003" w:tentative="1">
+      <w:start w:val="1"/>
+      <w:numFmt w:val="bullet"/>
+      <w:lvlText w:val="o"/>
+      <w:lvlJc w:val="left"/>
+      <w:pPr>
+        <w:ind w:left="3600" w:hanging="360"/>
+      </w:pPr>
+      <w:rPr>
+        <w:rFonts w:ascii="Courier New" w:hAnsi="Courier New" w:cs="Courier New" w:hint="default"/>
+      </w:rPr>
+    </w:lvl>
+    <w:lvl w:ilvl="5" w:tplc="04090005" w:tentative="1">
+      <w:start w:val="1"/>
+      <w:numFmt w:val="bullet"/>
+      <w:lvlText w:val=""/>
+      <w:lvlJc w:val="left"/>
+      <w:pPr>
+        <w:ind w:left="4320" w:hanging="360"/>
+      </w:pPr>
+      <w:rPr>
+        <w:rFonts w:ascii="Wingdings" w:hAnsi="Wingdings" w:hint="default"/>
+      </w:rPr>
+    </w:lvl>
+    <w:lvl w:ilvl="6" w:tplc="04090001" w:tentative="1">
+      <w:start w:val="1"/>
+      <w:numFmt w:val="bullet"/>
+      <w:lvlText w:val=""/>
+      <w:lvlJc w:val="left"/>
+      <w:pPr>
+        <w:ind w:left="5040" w:hanging="360"/>
+      </w:pPr>
+      <w:rPr>
+        <w:rFonts w:ascii="Symbol" w:hAnsi="Symbol" w:hint="default"/>
+      </w:rPr>
+    </w:lvl>
+    <w:lvl w:ilvl="7" w:tplc="04090003" w:tentative="1">
+      <w:start w:val="1"/>
+      <w:numFmt w:val="bullet"/>
+      <w:lvlText w:val="o"/>
+      <w:lvlJc w:val="left"/>
+      <w:pPr>
+        <w:ind w:left="5760" w:hanging="360"/>
+      </w:pPr>
+      <w:rPr>
+        <w:rFonts w:ascii="Courier New" w:hAnsi="Courier New" w:cs="Courier New" w:hint="default"/>
+      </w:rPr>
+    </w:lvl>
+    <w:lvl w:ilvl="8" w:tplc="04090005" w:tentative="1">
+      <w:start w:val="1"/>
+      <w:numFmt w:val="bullet"/>
+      <w:lvlText w:val=""/>
+      <w:lvlJc w:val="left"/>
+      <w:pPr>
+        <w:ind w:left="6480" w:hanging="360"/>
+      </w:pPr>
+      <w:rPr>
+        <w:rFonts w:ascii="Wingdings" w:hAnsi="Wingdings" w:hint="default"/>
+      </w:rPr>
+    </w:lvl>
+  </w:abstractNum>
+  <w:abstractNum w:abstractNumId="3" w15:restartNumberingAfterBreak="0">
     <w:nsid w:val="0CF42E0A"/>
     <w:multiLevelType w:val="multilevel"/>
     <w:tmpl w:val="E2C67296"/>
@@ -4339,7 +5407,7 @@
       </w:rPr>
     </w:lvl>
   </w:abstractNum>
-  <w:abstractNum w:abstractNumId="2" w15:restartNumberingAfterBreak="0">
+  <w:abstractNum w:abstractNumId="4" w15:restartNumberingAfterBreak="0">
     <w:nsid w:val="0F171D42"/>
     <w:multiLevelType w:val="hybridMultilevel"/>
     <w:tmpl w:val="47969522"/>
@@ -4453,7 +5521,156 @@
       </w:pPr>
     </w:lvl>
   </w:abstractNum>
-  <w:abstractNum w:abstractNumId="3" w15:restartNumberingAfterBreak="0">
+  <w:abstractNum w:abstractNumId="5" w15:restartNumberingAfterBreak="0">
+    <w:nsid w:val="2A9976CF"/>
+    <w:multiLevelType w:val="multilevel"/>
+    <w:tmpl w:val="481EFA34"/>
+    <w:lvl w:ilvl="0">
+      <w:start w:val="1"/>
+      <w:numFmt w:val="bullet"/>
+      <w:lvlText w:val=""/>
+      <w:lvlJc w:val="left"/>
+      <w:pPr>
+        <w:tabs>
+          <w:tab w:val="num" w:pos="720"/>
+        </w:tabs>
+        <w:ind w:left="720" w:hanging="360"/>
+      </w:pPr>
+      <w:rPr>
+        <w:rFonts w:ascii="Symbol" w:hAnsi="Symbol" w:hint="default"/>
+        <w:sz w:val="20"/>
+      </w:rPr>
+    </w:lvl>
+    <w:lvl w:ilvl="1">
+      <w:start w:val="1"/>
+      <w:numFmt w:val="bullet"/>
+      <w:lvlText w:val=""/>
+      <w:lvlJc w:val="left"/>
+      <w:pPr>
+        <w:tabs>
+          <w:tab w:val="num" w:pos="1440"/>
+        </w:tabs>
+        <w:ind w:left="1440" w:hanging="360"/>
+      </w:pPr>
+      <w:rPr>
+        <w:rFonts w:ascii="Symbol" w:hAnsi="Symbol" w:hint="default"/>
+        <w:sz w:val="20"/>
+      </w:rPr>
+    </w:lvl>
+    <w:lvl w:ilvl="2" w:tentative="1">
+      <w:start w:val="1"/>
+      <w:numFmt w:val="bullet"/>
+      <w:lvlText w:val=""/>
+      <w:lvlJc w:val="left"/>
+      <w:pPr>
+        <w:tabs>
+          <w:tab w:val="num" w:pos="2160"/>
+        </w:tabs>
+        <w:ind w:left="2160" w:hanging="360"/>
+      </w:pPr>
+      <w:rPr>
+        <w:rFonts w:ascii="Symbol" w:hAnsi="Symbol" w:hint="default"/>
+        <w:sz w:val="20"/>
+      </w:rPr>
+    </w:lvl>
+    <w:lvl w:ilvl="3" w:tentative="1">
+      <w:start w:val="1"/>
+      <w:numFmt w:val="bullet"/>
+      <w:lvlText w:val=""/>
+      <w:lvlJc w:val="left"/>
+      <w:pPr>
+        <w:tabs>
+          <w:tab w:val="num" w:pos="2880"/>
+        </w:tabs>
+        <w:ind w:left="2880" w:hanging="360"/>
+      </w:pPr>
+      <w:rPr>
+        <w:rFonts w:ascii="Symbol" w:hAnsi="Symbol" w:hint="default"/>
+        <w:sz w:val="20"/>
+      </w:rPr>
+    </w:lvl>
+    <w:lvl w:ilvl="4" w:tentative="1">
+      <w:start w:val="1"/>
+      <w:numFmt w:val="bullet"/>
+      <w:lvlText w:val=""/>
+      <w:lvlJc w:val="left"/>
+      <w:pPr>
+        <w:tabs>
+          <w:tab w:val="num" w:pos="3600"/>
+        </w:tabs>
+        <w:ind w:left="3600" w:hanging="360"/>
+      </w:pPr>
+      <w:rPr>
+        <w:rFonts w:ascii="Symbol" w:hAnsi="Symbol" w:hint="default"/>
+        <w:sz w:val="20"/>
+      </w:rPr>
+    </w:lvl>
+    <w:lvl w:ilvl="5" w:tentative="1">
+      <w:start w:val="1"/>
+      <w:numFmt w:val="bullet"/>
+      <w:lvlText w:val=""/>
+      <w:lvlJc w:val="left"/>
+      <w:pPr>
+        <w:tabs>
+          <w:tab w:val="num" w:pos="4320"/>
+        </w:tabs>
+        <w:ind w:left="4320" w:hanging="360"/>
+      </w:pPr>
+      <w:rPr>
+        <w:rFonts w:ascii="Symbol" w:hAnsi="Symbol" w:hint="default"/>
+        <w:sz w:val="20"/>
+      </w:rPr>
+    </w:lvl>
+    <w:lvl w:ilvl="6" w:tentative="1">
+      <w:start w:val="1"/>
+      <w:numFmt w:val="bullet"/>
+      <w:lvlText w:val=""/>
+      <w:lvlJc w:val="left"/>
+      <w:pPr>
+        <w:tabs>
+          <w:tab w:val="num" w:pos="5040"/>
+        </w:tabs>
+        <w:ind w:left="5040" w:hanging="360"/>
+      </w:pPr>
+      <w:rPr>
+        <w:rFonts w:ascii="Symbol" w:hAnsi="Symbol" w:hint="default"/>
+        <w:sz w:val="20"/>
+      </w:rPr>
+    </w:lvl>
+    <w:lvl w:ilvl="7" w:tentative="1">
+      <w:start w:val="1"/>
+      <w:numFmt w:val="bullet"/>
+      <w:lvlText w:val=""/>
+      <w:lvlJc w:val="left"/>
+      <w:pPr>
+        <w:tabs>
+          <w:tab w:val="num" w:pos="5760"/>
+        </w:tabs>
+        <w:ind w:left="5760" w:hanging="360"/>
+      </w:pPr>
+      <w:rPr>
+        <w:rFonts w:ascii="Symbol" w:hAnsi="Symbol" w:hint="default"/>
+        <w:sz w:val="20"/>
+      </w:rPr>
+    </w:lvl>
+    <w:lvl w:ilvl="8" w:tentative="1">
+      <w:start w:val="1"/>
+      <w:numFmt w:val="bullet"/>
+      <w:lvlText w:val=""/>
+      <w:lvlJc w:val="left"/>
+      <w:pPr>
+        <w:tabs>
+          <w:tab w:val="num" w:pos="6480"/>
+        </w:tabs>
+        <w:ind w:left="6480" w:hanging="360"/>
+      </w:pPr>
+      <w:rPr>
+        <w:rFonts w:ascii="Symbol" w:hAnsi="Symbol" w:hint="default"/>
+        <w:sz w:val="20"/>
+      </w:rPr>
+    </w:lvl>
+  </w:abstractNum>
+  <w:abstractNum w:abstractNumId="6" w15:restartNumberingAfterBreak="0">
     <w:nsid w:val="2BC26992"/>
     <w:multiLevelType w:val="hybridMultilevel"/>
     <w:tmpl w:val="F56E353E"/>
@@ -4567,7 +5784,7 @@
       </w:pPr>
     </w:lvl>
   </w:abstractNum>
-  <w:abstractNum w:abstractNumId="4" w15:restartNumberingAfterBreak="0">
+  <w:abstractNum w:abstractNumId="7" w15:restartNumberingAfterBreak="0">
     <w:nsid w:val="41C56D90"/>
     <w:multiLevelType w:val="hybridMultilevel"/>
     <w:tmpl w:val="467C63B2"/>
@@ -4681,7 +5898,7 @@
       </w:pPr>
     </w:lvl>
   </w:abstractNum>
-  <w:abstractNum w:abstractNumId="5" w15:restartNumberingAfterBreak="0">
+  <w:abstractNum w:abstractNumId="8" w15:restartNumberingAfterBreak="0">
     <w:nsid w:val="42A02509"/>
     <w:multiLevelType w:val="multilevel"/>
     <w:tmpl w:val="1FD8E32E"/>
@@ -4794,7 +6011,7 @@
       </w:rPr>
     </w:lvl>
   </w:abstractNum>
-  <w:abstractNum w:abstractNumId="6" w15:restartNumberingAfterBreak="0">
+  <w:abstractNum w:abstractNumId="9" w15:restartNumberingAfterBreak="0">
     <w:nsid w:val="49952D5C"/>
     <w:multiLevelType w:val="hybridMultilevel"/>
     <w:tmpl w:val="E506D858"/>
@@ -4908,7 +6125,7 @@
       </w:pPr>
     </w:lvl>
   </w:abstractNum>
-  <w:abstractNum w:abstractNumId="7" w15:restartNumberingAfterBreak="0">
+  <w:abstractNum w:abstractNumId="10" w15:restartNumberingAfterBreak="0">
     <w:nsid w:val="4A0261ED"/>
     <w:multiLevelType w:val="multilevel"/>
     <w:tmpl w:val="C8BA3944"/>
@@ -5021,7 +6238,7 @@
       </w:rPr>
     </w:lvl>
   </w:abstractNum>
-  <w:abstractNum w:abstractNumId="8" w15:restartNumberingAfterBreak="0">
+  <w:abstractNum w:abstractNumId="11" w15:restartNumberingAfterBreak="0">
     <w:nsid w:val="586E376F"/>
     <w:multiLevelType w:val="multilevel"/>
     <w:tmpl w:val="C0EA8A48"/>
@@ -5134,10 +6351,10 @@
       </w:rPr>
     </w:lvl>
   </w:abstractNum>
-  <w:abstractNum w:abstractNumId="9" w15:restartNumberingAfterBreak="0">
+  <w:abstractNum w:abstractNumId="12" w15:restartNumberingAfterBreak="0">
     <w:nsid w:val="5F494316"/>
     <w:multiLevelType w:val="multilevel"/>
-    <w:tmpl w:val="17D21BDC"/>
+    <w:tmpl w:val="5582E540"/>
     <w:lvl w:ilvl="0">
       <w:start w:val="1"/>
       <w:numFmt w:val="decimal"/>
@@ -5260,7 +6477,7 @@
       </w:rPr>
     </w:lvl>
   </w:abstractNum>
-  <w:abstractNum w:abstractNumId="10" w15:restartNumberingAfterBreak="0">
+  <w:abstractNum w:abstractNumId="13" w15:restartNumberingAfterBreak="0">
     <w:nsid w:val="693150D4"/>
     <w:multiLevelType w:val="hybridMultilevel"/>
     <w:tmpl w:val="201E745A"/>
@@ -5404,76 +6621,76 @@
     </w:lvl>
   </w:abstractNum>
   <w:num w:numId="1">
-    <w:abstractNumId w:val="9"/>
+    <w:abstractNumId w:val="12"/>
   </w:num>
   <w:num w:numId="2">
-    <w:abstractNumId w:val="9"/>
+    <w:abstractNumId w:val="12"/>
   </w:num>
   <w:num w:numId="3">
-    <w:abstractNumId w:val="10"/>
+    <w:abstractNumId w:val="13"/>
   </w:num>
   <w:num w:numId="4">
-    <w:abstractNumId w:val="8"/>
+    <w:abstractNumId w:val="11"/>
   </w:num>
   <w:num w:numId="5">
-    <w:abstractNumId w:val="9"/>
+    <w:abstractNumId w:val="12"/>
   </w:num>
   <w:num w:numId="6">
-    <w:abstractNumId w:val="10"/>
+    <w:abstractNumId w:val="13"/>
   </w:num>
   <w:num w:numId="7">
-    <w:abstractNumId w:val="10"/>
+    <w:abstractNumId w:val="13"/>
   </w:num>
   <w:num w:numId="8">
-    <w:abstractNumId w:val="10"/>
+    <w:abstractNumId w:val="13"/>
   </w:num>
   <w:num w:numId="9">
-    <w:abstractNumId w:val="10"/>
+    <w:abstractNumId w:val="13"/>
   </w:num>
   <w:num w:numId="10">
-    <w:abstractNumId w:val="10"/>
+    <w:abstractNumId w:val="13"/>
   </w:num>
   <w:num w:numId="11">
-    <w:abstractNumId w:val="10"/>
+    <w:abstractNumId w:val="13"/>
   </w:num>
   <w:num w:numId="12">
-    <w:abstractNumId w:val="10"/>
+    <w:abstractNumId w:val="13"/>
   </w:num>
   <w:num w:numId="13">
-    <w:abstractNumId w:val="10"/>
+    <w:abstractNumId w:val="13"/>
   </w:num>
   <w:num w:numId="14">
-    <w:abstractNumId w:val="10"/>
+    <w:abstractNumId w:val="13"/>
   </w:num>
   <w:num w:numId="15">
-    <w:abstractNumId w:val="10"/>
+    <w:abstractNumId w:val="13"/>
   </w:num>
   <w:num w:numId="16">
-    <w:abstractNumId w:val="10"/>
+    <w:abstractNumId w:val="13"/>
   </w:num>
   <w:num w:numId="17">
-    <w:abstractNumId w:val="10"/>
+    <w:abstractNumId w:val="13"/>
   </w:num>
   <w:num w:numId="18">
-    <w:abstractNumId w:val="10"/>
+    <w:abstractNumId w:val="13"/>
   </w:num>
   <w:num w:numId="19">
-    <w:abstractNumId w:val="10"/>
+    <w:abstractNumId w:val="13"/>
   </w:num>
   <w:num w:numId="20">
-    <w:abstractNumId w:val="10"/>
+    <w:abstractNumId w:val="13"/>
   </w:num>
   <w:num w:numId="21">
-    <w:abstractNumId w:val="10"/>
+    <w:abstractNumId w:val="13"/>
   </w:num>
   <w:num w:numId="22">
-    <w:abstractNumId w:val="10"/>
+    <w:abstractNumId w:val="13"/>
   </w:num>
   <w:num w:numId="23">
-    <w:abstractNumId w:val="9"/>
+    <w:abstractNumId w:val="12"/>
   </w:num>
   <w:num w:numId="24">
-    <w:abstractNumId w:val="9"/>
+    <w:abstractNumId w:val="12"/>
     <w:lvlOverride w:ilvl="0">
       <w:startOverride w:val="2"/>
     </w:lvlOverride>
@@ -5503,25 +6720,25 @@
     </w:lvlOverride>
   </w:num>
   <w:num w:numId="25">
-    <w:abstractNumId w:val="9"/>
+    <w:abstractNumId w:val="12"/>
   </w:num>
   <w:num w:numId="26">
-    <w:abstractNumId w:val="1"/>
+    <w:abstractNumId w:val="3"/>
   </w:num>
   <w:num w:numId="27">
-    <w:abstractNumId w:val="3"/>
+    <w:abstractNumId w:val="6"/>
   </w:num>
   <w:num w:numId="28">
-    <w:abstractNumId w:val="5"/>
+    <w:abstractNumId w:val="8"/>
   </w:num>
   <w:num w:numId="29">
-    <w:abstractNumId w:val="3"/>
+    <w:abstractNumId w:val="6"/>
   </w:num>
   <w:num w:numId="30">
-    <w:abstractNumId w:val="3"/>
+    <w:abstractNumId w:val="6"/>
   </w:num>
   <w:num w:numId="31">
-    <w:abstractNumId w:val="2"/>
+    <w:abstractNumId w:val="4"/>
   </w:num>
   <w:num w:numId="32">
     <w:abstractNumId w:val="0"/>
@@ -5533,16 +6750,16 @@
     <w:abstractNumId w:val="0"/>
   </w:num>
   <w:num w:numId="35">
-    <w:abstractNumId w:val="6"/>
+    <w:abstractNumId w:val="9"/>
   </w:num>
   <w:num w:numId="36">
-    <w:abstractNumId w:val="6"/>
+    <w:abstractNumId w:val="9"/>
   </w:num>
   <w:num w:numId="37">
-    <w:abstractNumId w:val="4"/>
+    <w:abstractNumId w:val="7"/>
   </w:num>
   <w:num w:numId="38">
-    <w:abstractNumId w:val="9"/>
+    <w:abstractNumId w:val="12"/>
     <w:lvlOverride w:ilvl="0">
       <w:startOverride w:val="3"/>
     </w:lvlOverride>
@@ -5572,7 +6789,76 @@
     </w:lvlOverride>
   </w:num>
   <w:num w:numId="39">
-    <w:abstractNumId w:val="7"/>
+    <w:abstractNumId w:val="10"/>
+  </w:num>
+  <w:num w:numId="40">
+    <w:abstractNumId w:val="12"/>
+    <w:lvlOverride w:ilvl="0">
+      <w:startOverride w:val="1"/>
+    </w:lvlOverride>
+    <w:lvlOverride w:ilvl="1">
+      <w:startOverride w:val="4"/>
+    </w:lvlOverride>
+    <w:lvlOverride w:ilvl="2">
+      <w:startOverride w:val="1"/>
+    </w:lvlOverride>
+    <w:lvlOverride w:ilvl="3">
+      <w:startOverride w:val="1"/>
+    </w:lvlOverride>
+    <w:lvlOverride w:ilvl="4">
+      <w:startOverride w:val="1"/>
+    </w:lvlOverride>
+    <w:lvlOverride w:ilvl="5">
+      <w:startOverride w:val="1"/>
+    </w:lvlOverride>
+    <w:lvlOverride w:ilvl="6">
+      <w:startOverride w:val="1"/>
+    </w:lvlOverride>
+    <w:lvlOverride w:ilvl="7">
+      <w:startOverride w:val="1"/>
+    </w:lvlOverride>
+    <w:lvlOverride w:ilvl="8">
+      <w:startOverride w:val="1"/>
+    </w:lvlOverride>
+  </w:num>
+  <w:num w:numId="41">
+    <w:abstractNumId w:val="12"/>
+    <w:lvlOverride w:ilvl="0">
+      <w:startOverride w:val="1"/>
+    </w:lvlOverride>
+    <w:lvlOverride w:ilvl="1">
+      <w:startOverride w:val="1"/>
+    </w:lvlOverride>
+    <w:lvlOverride w:ilvl="2">
+      <w:startOverride w:val="1"/>
+    </w:lvlOverride>
+    <w:lvlOverride w:ilvl="3">
+      <w:startOverride w:val="1"/>
+    </w:lvlOverride>
+    <w:lvlOverride w:ilvl="4">
+      <w:startOverride w:val="1"/>
+    </w:lvlOverride>
+    <w:lvlOverride w:ilvl="5">
+      <w:startOverride w:val="1"/>
+    </w:lvlOverride>
+    <w:lvlOverride w:ilvl="6">
+      <w:startOverride w:val="1"/>
+    </w:lvlOverride>
+    <w:lvlOverride w:ilvl="7">
+      <w:startOverride w:val="1"/>
+    </w:lvlOverride>
+    <w:lvlOverride w:ilvl="8">
+      <w:startOverride w:val="1"/>
+    </w:lvlOverride>
+  </w:num>
+  <w:num w:numId="42">
+    <w:abstractNumId w:val="2"/>
+  </w:num>
+  <w:num w:numId="43">
+    <w:abstractNumId w:val="5"/>
+  </w:num>
+  <w:num w:numId="44">
+    <w:abstractNumId w:val="1"/>
   </w:num>
 </w:numbering>
 </file>
@@ -6243,6 +7529,48 @@
       <w:u w:val="single"/>
     </w:rPr>
   </w:style>
+  <w:style w:type="table" w:styleId="TableGrid">
+    <w:name w:val="Table Grid"/>
+    <w:basedOn w:val="TableNormal"/>
+    <w:uiPriority w:val="39"/>
+    <w:rsid w:val="006C746E"/>
+    <w:pPr>
+      <w:spacing w:after="0" w:line="240" w:lineRule="auto"/>
+    </w:pPr>
+    <w:rPr>
+      <w:szCs w:val="22"/>
+      <w:lang w:bidi="ar-SA"/>
+    </w:rPr>
+    <w:tblPr>
+      <w:tblBorders>
+        <w:top w:val="single" w:sz="4" w:space="0" w:color="auto"/>
+        <w:left w:val="single" w:sz="4" w:space="0" w:color="auto"/>
+        <w:bottom w:val="single" w:sz="4" w:space="0" w:color="auto"/>
+        <w:right w:val="single" w:sz="4" w:space="0" w:color="auto"/>
+        <w:insideH w:val="single" w:sz="4" w:space="0" w:color="auto"/>
+        <w:insideV w:val="single" w:sz="4" w:space="0" w:color="auto"/>
+      </w:tblBorders>
+    </w:tblPr>
+  </w:style>
+  <w:style w:type="paragraph" w:styleId="Caption">
+    <w:name w:val="caption"/>
+    <w:basedOn w:val="Normal"/>
+    <w:next w:val="Normal"/>
+    <w:uiPriority w:val="35"/>
+    <w:unhideWhenUsed/>
+    <w:qFormat/>
+    <w:rsid w:val="006C746E"/>
+    <w:pPr>
+      <w:spacing w:after="200" w:line="240" w:lineRule="auto"/>
+    </w:pPr>
+    <w:rPr>
+      <w:i/>
+      <w:iCs/>
+      <w:color w:val="44546A" w:themeColor="text2"/>
+      <w:sz w:val="18"/>
+      <w:szCs w:val="16"/>
+    </w:rPr>
+  </w:style>
 </w:styles>
 </file>
 

</xml_diff>